<commit_message>
Save local changes before pull
</commit_message>
<xml_diff>
--- a/st0ry code.docx
+++ b/st0ry code.docx
@@ -1302,7 +1302,77 @@
           <w:lang w:val="en-US"/>
         </w:rPr>
         <w:lastRenderedPageBreak/>
-        <w:t>Initialize a GitHub repo for you (I can't push to your GitHub — but I can provide the exact git commands and a GitHub Actions secret setup guide).</w:t>
+        <w:t xml:space="preserve">Initialize a </w:t>
+      </w:r>
+      <w:proofErr w:type="spellStart"/>
+      <w:r>
+        <w:rPr>
+          <w:lang w:val="en-US"/>
+        </w:rPr>
+        <w:t>GitHub</w:t>
+      </w:r>
+      <w:proofErr w:type="spellEnd"/>
+      <w:r>
+        <w:rPr>
+          <w:lang w:val="en-US"/>
+        </w:rPr>
+        <w:t xml:space="preserve"> repo for you (I </w:t>
+      </w:r>
+      <w:proofErr w:type="gramStart"/>
+      <w:r>
+        <w:rPr>
+          <w:lang w:val="en-US"/>
+        </w:rPr>
+        <w:t>can't</w:t>
+      </w:r>
+      <w:proofErr w:type="gramEnd"/>
+      <w:r>
+        <w:rPr>
+          <w:lang w:val="en-US"/>
+        </w:rPr>
+        <w:t xml:space="preserve"> push to your </w:t>
+      </w:r>
+      <w:proofErr w:type="spellStart"/>
+      <w:r>
+        <w:rPr>
+          <w:lang w:val="en-US"/>
+        </w:rPr>
+        <w:t>GitHub</w:t>
+      </w:r>
+      <w:proofErr w:type="spellEnd"/>
+      <w:r>
+        <w:rPr>
+          <w:lang w:val="en-US"/>
+        </w:rPr>
+        <w:t xml:space="preserve"> — but I can provide the exact </w:t>
+      </w:r>
+      <w:proofErr w:type="spellStart"/>
+      <w:r>
+        <w:rPr>
+          <w:lang w:val="en-US"/>
+        </w:rPr>
+        <w:t>git</w:t>
+      </w:r>
+      <w:proofErr w:type="spellEnd"/>
+      <w:r>
+        <w:rPr>
+          <w:lang w:val="en-US"/>
+        </w:rPr>
+        <w:t xml:space="preserve"> commands and a </w:t>
+      </w:r>
+      <w:proofErr w:type="spellStart"/>
+      <w:r>
+        <w:rPr>
+          <w:lang w:val="en-US"/>
+        </w:rPr>
+        <w:t>GitHub</w:t>
+      </w:r>
+      <w:proofErr w:type="spellEnd"/>
+      <w:r>
+        <w:rPr>
+          <w:lang w:val="en-US"/>
+        </w:rPr>
+        <w:t xml:space="preserve"> Actions secret setup guide).</w:t>
       </w:r>
     </w:p>
     <w:p>
@@ -1320,7 +1390,49 @@
         <w:rPr>
           <w:lang w:val="en-US"/>
         </w:rPr>
-        <w:t>Add automated deployment workflow (GitHub → Railway / Vercel) using deployment tokens (I'll show how to set secrets).</w:t>
+        <w:t>Add automated deployment workflow (</w:t>
+      </w:r>
+      <w:proofErr w:type="spellStart"/>
+      <w:r>
+        <w:rPr>
+          <w:lang w:val="en-US"/>
+        </w:rPr>
+        <w:t>GitHub</w:t>
+      </w:r>
+      <w:proofErr w:type="spellEnd"/>
+      <w:r>
+        <w:rPr>
+          <w:lang w:val="en-US"/>
+        </w:rPr>
+        <w:t xml:space="preserve"> → Railway / </w:t>
+      </w:r>
+      <w:proofErr w:type="spellStart"/>
+      <w:r>
+        <w:rPr>
+          <w:lang w:val="en-US"/>
+        </w:rPr>
+        <w:t>Vercel</w:t>
+      </w:r>
+      <w:proofErr w:type="spellEnd"/>
+      <w:r>
+        <w:rPr>
+          <w:lang w:val="en-US"/>
+        </w:rPr>
+        <w:t>) using deployment tokens (</w:t>
+      </w:r>
+      <w:proofErr w:type="gramStart"/>
+      <w:r>
+        <w:rPr>
+          <w:lang w:val="en-US"/>
+        </w:rPr>
+        <w:t>I'll</w:t>
+      </w:r>
+      <w:proofErr w:type="gramEnd"/>
+      <w:r>
+        <w:rPr>
+          <w:lang w:val="en-US"/>
+        </w:rPr>
+        <w:t xml:space="preserve"> show how to set secrets).</w:t>
       </w:r>
     </w:p>
     <w:p>
@@ -1338,7 +1450,35 @@
         <w:rPr>
           <w:lang w:val="en-US"/>
         </w:rPr>
-        <w:t>Add moderation (OpenAI moderation endpoint) and rate-limiting to the backend.</w:t>
+        <w:t>Add moderation (</w:t>
+      </w:r>
+      <w:proofErr w:type="spellStart"/>
+      <w:r>
+        <w:rPr>
+          <w:lang w:val="en-US"/>
+        </w:rPr>
+        <w:t>OpenAI</w:t>
+      </w:r>
+      <w:proofErr w:type="spellEnd"/>
+      <w:r>
+        <w:rPr>
+          <w:lang w:val="en-US"/>
+        </w:rPr>
+        <w:t xml:space="preserve"> moderation endpoint) and </w:t>
+      </w:r>
+      <w:proofErr w:type="gramStart"/>
+      <w:r>
+        <w:rPr>
+          <w:lang w:val="en-US"/>
+        </w:rPr>
+        <w:t>rate-limiting</w:t>
+      </w:r>
+      <w:proofErr w:type="gramEnd"/>
+      <w:r>
+        <w:rPr>
+          <w:lang w:val="en-US"/>
+        </w:rPr>
+        <w:t xml:space="preserve"> to the backend.</w:t>
       </w:r>
     </w:p>
     <w:p>
@@ -1356,7 +1496,2265 @@
         <w:rPr>
           <w:lang w:val="en-US"/>
         </w:rPr>
-        <w:t>Replace MetaMask donate flow with a server-side verification of on-chain donations (e.g., watch for incoming transactions and grant credits).</w:t>
+        <w:t xml:space="preserve">Replace </w:t>
+      </w:r>
+      <w:proofErr w:type="spellStart"/>
+      <w:r>
+        <w:rPr>
+          <w:lang w:val="en-US"/>
+        </w:rPr>
+        <w:t>MetaMask</w:t>
+      </w:r>
+      <w:proofErr w:type="spellEnd"/>
+      <w:r>
+        <w:rPr>
+          <w:lang w:val="en-US"/>
+        </w:rPr>
+        <w:t xml:space="preserve"> donate flow with a server-side verification of on-chain donations (e.g., watch for incoming transactions and grant credits).</w:t>
+      </w:r>
+    </w:p>
+    <w:p>
+      <w:pPr>
+        <w:pStyle w:val="a3"/>
+        <w:rPr>
+          <w:lang w:val="en-US"/>
+        </w:rPr>
+      </w:pPr>
+    </w:p>
+    <w:p>
+      <w:pPr>
+        <w:spacing w:before="100" w:beforeAutospacing="1" w:after="100" w:afterAutospacing="1" w:line="240" w:lineRule="auto"/>
+        <w:outlineLvl w:val="1"/>
+        <w:rPr>
+          <w:rFonts w:ascii="Times New Roman" w:eastAsia="Times New Roman" w:hAnsi="Times New Roman" w:cs="Times New Roman"/>
+          <w:b/>
+          <w:bCs/>
+          <w:sz w:val="36"/>
+          <w:szCs w:val="36"/>
+          <w:lang w:eastAsia="ru-RU"/>
+        </w:rPr>
+      </w:pPr>
+      <w:r>
+        <w:rPr>
+          <w:rFonts w:ascii="Segoe UI Symbol" w:eastAsia="Times New Roman" w:hAnsi="Segoe UI Symbol" w:cs="Segoe UI Symbol"/>
+          <w:b/>
+          <w:bCs/>
+          <w:sz w:val="36"/>
+          <w:szCs w:val="36"/>
+          <w:lang w:eastAsia="ru-RU"/>
+        </w:rPr>
+        <w:t>🚀</w:t>
+      </w:r>
+      <w:r>
+        <w:rPr>
+          <w:rFonts w:ascii="Times New Roman" w:eastAsia="Times New Roman" w:hAnsi="Times New Roman" w:cs="Times New Roman"/>
+          <w:b/>
+          <w:bCs/>
+          <w:sz w:val="36"/>
+          <w:szCs w:val="36"/>
+          <w:lang w:eastAsia="ru-RU"/>
+        </w:rPr>
+        <w:t xml:space="preserve"> Следующие шаги</w:t>
+      </w:r>
+    </w:p>
+    <w:p>
+      <w:pPr>
+        <w:spacing w:before="100" w:beforeAutospacing="1" w:after="100" w:afterAutospacing="1" w:line="240" w:lineRule="auto"/>
+        <w:rPr>
+          <w:rFonts w:ascii="Times New Roman" w:eastAsia="Times New Roman" w:hAnsi="Times New Roman" w:cs="Times New Roman"/>
+          <w:sz w:val="24"/>
+          <w:szCs w:val="24"/>
+          <w:lang w:eastAsia="ru-RU"/>
+        </w:rPr>
+      </w:pPr>
+      <w:r>
+        <w:rPr>
+          <w:rFonts w:ascii="Times New Roman" w:eastAsia="Times New Roman" w:hAnsi="Times New Roman" w:cs="Times New Roman"/>
+          <w:sz w:val="24"/>
+          <w:szCs w:val="24"/>
+          <w:lang w:eastAsia="ru-RU"/>
+        </w:rPr>
+        <w:t>Твой проект состоит из двух частей:</w:t>
+      </w:r>
+    </w:p>
+    <w:p>
+      <w:pPr>
+        <w:numPr>
+          <w:ilvl w:val="0"/>
+          <w:numId w:val="7"/>
+        </w:numPr>
+        <w:spacing w:before="100" w:beforeAutospacing="1" w:after="100" w:afterAutospacing="1" w:line="240" w:lineRule="auto"/>
+        <w:rPr>
+          <w:rFonts w:ascii="Times New Roman" w:eastAsia="Times New Roman" w:hAnsi="Times New Roman" w:cs="Times New Roman"/>
+          <w:sz w:val="24"/>
+          <w:szCs w:val="24"/>
+          <w:lang w:eastAsia="ru-RU"/>
+        </w:rPr>
+      </w:pPr>
+      <w:proofErr w:type="spellStart"/>
+      <w:proofErr w:type="gramStart"/>
+      <w:r>
+        <w:rPr>
+          <w:rFonts w:ascii="Courier New" w:eastAsia="Times New Roman" w:hAnsi="Courier New" w:cs="Courier New"/>
+          <w:sz w:val="20"/>
+          <w:szCs w:val="20"/>
+          <w:lang w:eastAsia="ru-RU"/>
+        </w:rPr>
+        <w:t>frontend</w:t>
+      </w:r>
+      <w:proofErr w:type="spellEnd"/>
+      <w:proofErr w:type="gramEnd"/>
+      <w:r>
+        <w:rPr>
+          <w:rFonts w:ascii="Courier New" w:eastAsia="Times New Roman" w:hAnsi="Courier New" w:cs="Courier New"/>
+          <w:sz w:val="20"/>
+          <w:szCs w:val="20"/>
+          <w:lang w:eastAsia="ru-RU"/>
+        </w:rPr>
+        <w:t>/</w:t>
+      </w:r>
+      <w:r>
+        <w:rPr>
+          <w:rFonts w:ascii="Times New Roman" w:eastAsia="Times New Roman" w:hAnsi="Times New Roman" w:cs="Times New Roman"/>
+          <w:sz w:val="24"/>
+          <w:szCs w:val="24"/>
+          <w:lang w:eastAsia="ru-RU"/>
+        </w:rPr>
+        <w:t xml:space="preserve"> → интерфейс для пользователей → </w:t>
+      </w:r>
+      <w:proofErr w:type="spellStart"/>
+      <w:r>
+        <w:rPr>
+          <w:rFonts w:ascii="Times New Roman" w:eastAsia="Times New Roman" w:hAnsi="Times New Roman" w:cs="Times New Roman"/>
+          <w:b/>
+          <w:bCs/>
+          <w:sz w:val="24"/>
+          <w:szCs w:val="24"/>
+          <w:lang w:eastAsia="ru-RU"/>
+        </w:rPr>
+        <w:t>Vercel</w:t>
+      </w:r>
+      <w:proofErr w:type="spellEnd"/>
+    </w:p>
+    <w:p>
+      <w:pPr>
+        <w:numPr>
+          <w:ilvl w:val="0"/>
+          <w:numId w:val="7"/>
+        </w:numPr>
+        <w:spacing w:before="100" w:beforeAutospacing="1" w:after="100" w:afterAutospacing="1" w:line="240" w:lineRule="auto"/>
+        <w:rPr>
+          <w:rFonts w:ascii="Times New Roman" w:eastAsia="Times New Roman" w:hAnsi="Times New Roman" w:cs="Times New Roman"/>
+          <w:sz w:val="24"/>
+          <w:szCs w:val="24"/>
+          <w:lang w:eastAsia="ru-RU"/>
+        </w:rPr>
+      </w:pPr>
+      <w:proofErr w:type="spellStart"/>
+      <w:proofErr w:type="gramStart"/>
+      <w:r>
+        <w:rPr>
+          <w:rFonts w:ascii="Courier New" w:eastAsia="Times New Roman" w:hAnsi="Courier New" w:cs="Courier New"/>
+          <w:sz w:val="20"/>
+          <w:szCs w:val="20"/>
+          <w:lang w:eastAsia="ru-RU"/>
+        </w:rPr>
+        <w:t>backend</w:t>
+      </w:r>
+      <w:proofErr w:type="spellEnd"/>
+      <w:proofErr w:type="gramEnd"/>
+      <w:r>
+        <w:rPr>
+          <w:rFonts w:ascii="Courier New" w:eastAsia="Times New Roman" w:hAnsi="Courier New" w:cs="Courier New"/>
+          <w:sz w:val="20"/>
+          <w:szCs w:val="20"/>
+          <w:lang w:eastAsia="ru-RU"/>
+        </w:rPr>
+        <w:t>/</w:t>
+      </w:r>
+      <w:r>
+        <w:rPr>
+          <w:rFonts w:ascii="Times New Roman" w:eastAsia="Times New Roman" w:hAnsi="Times New Roman" w:cs="Times New Roman"/>
+          <w:sz w:val="24"/>
+          <w:szCs w:val="24"/>
+          <w:lang w:eastAsia="ru-RU"/>
+        </w:rPr>
+        <w:t xml:space="preserve"> → сервер (API, </w:t>
+      </w:r>
+      <w:proofErr w:type="spellStart"/>
+      <w:r>
+        <w:rPr>
+          <w:rFonts w:ascii="Times New Roman" w:eastAsia="Times New Roman" w:hAnsi="Times New Roman" w:cs="Times New Roman"/>
+          <w:sz w:val="24"/>
+          <w:szCs w:val="24"/>
+          <w:lang w:eastAsia="ru-RU"/>
+        </w:rPr>
+        <w:t>OpenAI</w:t>
+      </w:r>
+      <w:proofErr w:type="spellEnd"/>
+      <w:r>
+        <w:rPr>
+          <w:rFonts w:ascii="Times New Roman" w:eastAsia="Times New Roman" w:hAnsi="Times New Roman" w:cs="Times New Roman"/>
+          <w:sz w:val="24"/>
+          <w:szCs w:val="24"/>
+          <w:lang w:eastAsia="ru-RU"/>
+        </w:rPr>
+        <w:t xml:space="preserve">, </w:t>
+      </w:r>
+      <w:proofErr w:type="spellStart"/>
+      <w:r>
+        <w:rPr>
+          <w:rFonts w:ascii="Times New Roman" w:eastAsia="Times New Roman" w:hAnsi="Times New Roman" w:cs="Times New Roman"/>
+          <w:sz w:val="24"/>
+          <w:szCs w:val="24"/>
+          <w:lang w:eastAsia="ru-RU"/>
+        </w:rPr>
+        <w:t>криптодонаты</w:t>
+      </w:r>
+      <w:proofErr w:type="spellEnd"/>
+      <w:r>
+        <w:rPr>
+          <w:rFonts w:ascii="Times New Roman" w:eastAsia="Times New Roman" w:hAnsi="Times New Roman" w:cs="Times New Roman"/>
+          <w:sz w:val="24"/>
+          <w:szCs w:val="24"/>
+          <w:lang w:eastAsia="ru-RU"/>
+        </w:rPr>
+        <w:t xml:space="preserve">) → </w:t>
+      </w:r>
+      <w:proofErr w:type="spellStart"/>
+      <w:r>
+        <w:rPr>
+          <w:rFonts w:ascii="Times New Roman" w:eastAsia="Times New Roman" w:hAnsi="Times New Roman" w:cs="Times New Roman"/>
+          <w:b/>
+          <w:bCs/>
+          <w:sz w:val="24"/>
+          <w:szCs w:val="24"/>
+          <w:lang w:eastAsia="ru-RU"/>
+        </w:rPr>
+        <w:t>Railway</w:t>
+      </w:r>
+      <w:proofErr w:type="spellEnd"/>
+    </w:p>
+    <w:p>
+      <w:pPr>
+        <w:spacing w:after="0" w:line="240" w:lineRule="auto"/>
+        <w:rPr>
+          <w:rFonts w:ascii="Times New Roman" w:eastAsia="Times New Roman" w:hAnsi="Times New Roman" w:cs="Times New Roman"/>
+          <w:sz w:val="24"/>
+          <w:szCs w:val="24"/>
+          <w:lang w:eastAsia="ru-RU"/>
+        </w:rPr>
+      </w:pPr>
+      <w:r>
+        <w:rPr>
+          <w:rFonts w:ascii="Times New Roman" w:eastAsia="Times New Roman" w:hAnsi="Times New Roman" w:cs="Times New Roman"/>
+          <w:sz w:val="24"/>
+          <w:szCs w:val="24"/>
+          <w:lang w:eastAsia="ru-RU"/>
+        </w:rPr>
+        <w:pict>
+          <v:rect id="_x0000_i1025" style="width:0;height:1.5pt" o:hralign="center" o:hrstd="t" o:hr="t" fillcolor="#a0a0a0" stroked="f"/>
+        </w:pict>
+      </w:r>
+    </w:p>
+    <w:p>
+      <w:pPr>
+        <w:spacing w:before="100" w:beforeAutospacing="1" w:after="100" w:afterAutospacing="1" w:line="240" w:lineRule="auto"/>
+        <w:outlineLvl w:val="2"/>
+        <w:rPr>
+          <w:rFonts w:ascii="Times New Roman" w:eastAsia="Times New Roman" w:hAnsi="Times New Roman" w:cs="Times New Roman"/>
+          <w:b/>
+          <w:bCs/>
+          <w:sz w:val="27"/>
+          <w:szCs w:val="27"/>
+          <w:lang w:eastAsia="ru-RU"/>
+        </w:rPr>
+      </w:pPr>
+      <w:r>
+        <w:rPr>
+          <w:rFonts w:ascii="Times New Roman" w:eastAsia="Times New Roman" w:hAnsi="Times New Roman" w:cs="Times New Roman"/>
+          <w:b/>
+          <w:bCs/>
+          <w:sz w:val="27"/>
+          <w:szCs w:val="27"/>
+          <w:lang w:eastAsia="ru-RU"/>
+        </w:rPr>
+        <w:t xml:space="preserve">🧱 1. Развёртывание </w:t>
+      </w:r>
+      <w:proofErr w:type="spellStart"/>
+      <w:r>
+        <w:rPr>
+          <w:rFonts w:ascii="Times New Roman" w:eastAsia="Times New Roman" w:hAnsi="Times New Roman" w:cs="Times New Roman"/>
+          <w:b/>
+          <w:bCs/>
+          <w:sz w:val="27"/>
+          <w:szCs w:val="27"/>
+          <w:lang w:eastAsia="ru-RU"/>
+        </w:rPr>
+        <w:t>Backend</w:t>
+      </w:r>
+      <w:proofErr w:type="spellEnd"/>
+      <w:r>
+        <w:rPr>
+          <w:rFonts w:ascii="Times New Roman" w:eastAsia="Times New Roman" w:hAnsi="Times New Roman" w:cs="Times New Roman"/>
+          <w:b/>
+          <w:bCs/>
+          <w:sz w:val="27"/>
+          <w:szCs w:val="27"/>
+          <w:lang w:eastAsia="ru-RU"/>
+        </w:rPr>
+        <w:t xml:space="preserve"> на </w:t>
+      </w:r>
+      <w:proofErr w:type="spellStart"/>
+      <w:r>
+        <w:rPr>
+          <w:rFonts w:ascii="Times New Roman" w:eastAsia="Times New Roman" w:hAnsi="Times New Roman" w:cs="Times New Roman"/>
+          <w:b/>
+          <w:bCs/>
+          <w:sz w:val="27"/>
+          <w:szCs w:val="27"/>
+          <w:lang w:eastAsia="ru-RU"/>
+        </w:rPr>
+        <w:t>Railway</w:t>
+      </w:r>
+      <w:proofErr w:type="spellEnd"/>
+    </w:p>
+    <w:p>
+      <w:pPr>
+        <w:spacing w:before="100" w:beforeAutospacing="1" w:after="100" w:afterAutospacing="1" w:line="240" w:lineRule="auto"/>
+        <w:outlineLvl w:val="3"/>
+        <w:rPr>
+          <w:rFonts w:ascii="Times New Roman" w:eastAsia="Times New Roman" w:hAnsi="Times New Roman" w:cs="Times New Roman"/>
+          <w:b/>
+          <w:bCs/>
+          <w:sz w:val="24"/>
+          <w:szCs w:val="24"/>
+          <w:lang w:eastAsia="ru-RU"/>
+        </w:rPr>
+      </w:pPr>
+      <w:r>
+        <w:rPr>
+          <w:rFonts w:ascii="Segoe UI Symbol" w:eastAsia="Times New Roman" w:hAnsi="Segoe UI Symbol" w:cs="Segoe UI Symbol"/>
+          <w:b/>
+          <w:bCs/>
+          <w:sz w:val="24"/>
+          <w:szCs w:val="24"/>
+          <w:lang w:eastAsia="ru-RU"/>
+        </w:rPr>
+        <w:t>🔹</w:t>
+      </w:r>
+      <w:r>
+        <w:rPr>
+          <w:rFonts w:ascii="Times New Roman" w:eastAsia="Times New Roman" w:hAnsi="Times New Roman" w:cs="Times New Roman"/>
+          <w:b/>
+          <w:bCs/>
+          <w:sz w:val="24"/>
+          <w:szCs w:val="24"/>
+          <w:lang w:eastAsia="ru-RU"/>
+        </w:rPr>
+        <w:t xml:space="preserve"> Шаги:</w:t>
+      </w:r>
+    </w:p>
+    <w:p>
+      <w:pPr>
+        <w:numPr>
+          <w:ilvl w:val="0"/>
+          <w:numId w:val="8"/>
+        </w:numPr>
+        <w:spacing w:before="100" w:beforeAutospacing="1" w:after="100" w:afterAutospacing="1" w:line="240" w:lineRule="auto"/>
+        <w:rPr>
+          <w:rFonts w:ascii="Times New Roman" w:eastAsia="Times New Roman" w:hAnsi="Times New Roman" w:cs="Times New Roman"/>
+          <w:sz w:val="24"/>
+          <w:szCs w:val="24"/>
+          <w:lang w:eastAsia="ru-RU"/>
+        </w:rPr>
+      </w:pPr>
+      <w:r>
+        <w:rPr>
+          <w:rFonts w:ascii="Times New Roman" w:eastAsia="Times New Roman" w:hAnsi="Times New Roman" w:cs="Times New Roman"/>
+          <w:sz w:val="24"/>
+          <w:szCs w:val="24"/>
+          <w:lang w:eastAsia="ru-RU"/>
+        </w:rPr>
+        <w:t xml:space="preserve">Перейди на </w:t>
+      </w:r>
+      <w:proofErr w:type="gramStart"/>
+      <w:r>
+        <w:rPr>
+          <w:rFonts w:ascii="Times New Roman" w:eastAsia="Times New Roman" w:hAnsi="Times New Roman" w:cs="Times New Roman"/>
+          <w:sz w:val="24"/>
+          <w:szCs w:val="24"/>
+          <w:lang w:eastAsia="ru-RU"/>
+        </w:rPr>
+        <w:t>https://railway.app</w:t>
+      </w:r>
+      <w:r>
+        <w:rPr>
+          <w:rFonts w:ascii="Times New Roman" w:eastAsia="Times New Roman" w:hAnsi="Times New Roman" w:cs="Times New Roman"/>
+          <w:sz w:val="24"/>
+          <w:szCs w:val="24"/>
+          <w:lang w:eastAsia="ru-RU"/>
+        </w:rPr>
+        <w:br/>
+        <w:t>(</w:t>
+      </w:r>
+      <w:proofErr w:type="gramEnd"/>
+      <w:r>
+        <w:rPr>
+          <w:rFonts w:ascii="Times New Roman" w:eastAsia="Times New Roman" w:hAnsi="Times New Roman" w:cs="Times New Roman"/>
+          <w:sz w:val="24"/>
+          <w:szCs w:val="24"/>
+          <w:lang w:eastAsia="ru-RU"/>
+        </w:rPr>
+        <w:t xml:space="preserve">входи через </w:t>
+      </w:r>
+      <w:proofErr w:type="spellStart"/>
+      <w:r>
+        <w:rPr>
+          <w:rFonts w:ascii="Times New Roman" w:eastAsia="Times New Roman" w:hAnsi="Times New Roman" w:cs="Times New Roman"/>
+          <w:sz w:val="24"/>
+          <w:szCs w:val="24"/>
+          <w:lang w:eastAsia="ru-RU"/>
+        </w:rPr>
+        <w:t>GitHub</w:t>
+      </w:r>
+      <w:proofErr w:type="spellEnd"/>
+      <w:r>
+        <w:rPr>
+          <w:rFonts w:ascii="Times New Roman" w:eastAsia="Times New Roman" w:hAnsi="Times New Roman" w:cs="Times New Roman"/>
+          <w:sz w:val="24"/>
+          <w:szCs w:val="24"/>
+          <w:lang w:eastAsia="ru-RU"/>
+        </w:rPr>
+        <w:t xml:space="preserve"> — так он сразу увидит твой </w:t>
+      </w:r>
+      <w:proofErr w:type="spellStart"/>
+      <w:r>
+        <w:rPr>
+          <w:rFonts w:ascii="Times New Roman" w:eastAsia="Times New Roman" w:hAnsi="Times New Roman" w:cs="Times New Roman"/>
+          <w:sz w:val="24"/>
+          <w:szCs w:val="24"/>
+          <w:lang w:eastAsia="ru-RU"/>
+        </w:rPr>
+        <w:t>репозиторий</w:t>
+      </w:r>
+      <w:proofErr w:type="spellEnd"/>
+      <w:r>
+        <w:rPr>
+          <w:rFonts w:ascii="Times New Roman" w:eastAsia="Times New Roman" w:hAnsi="Times New Roman" w:cs="Times New Roman"/>
+          <w:sz w:val="24"/>
+          <w:szCs w:val="24"/>
+          <w:lang w:eastAsia="ru-RU"/>
+        </w:rPr>
+        <w:t>)</w:t>
+      </w:r>
+    </w:p>
+    <w:p>
+      <w:pPr>
+        <w:numPr>
+          <w:ilvl w:val="0"/>
+          <w:numId w:val="8"/>
+        </w:numPr>
+        <w:spacing w:before="100" w:beforeAutospacing="1" w:after="100" w:afterAutospacing="1" w:line="240" w:lineRule="auto"/>
+        <w:rPr>
+          <w:rFonts w:ascii="Times New Roman" w:eastAsia="Times New Roman" w:hAnsi="Times New Roman" w:cs="Times New Roman"/>
+          <w:sz w:val="24"/>
+          <w:szCs w:val="24"/>
+          <w:lang w:val="en-US" w:eastAsia="ru-RU"/>
+        </w:rPr>
+      </w:pPr>
+      <w:r>
+        <w:rPr>
+          <w:rFonts w:ascii="Times New Roman" w:eastAsia="Times New Roman" w:hAnsi="Times New Roman" w:cs="Times New Roman"/>
+          <w:sz w:val="24"/>
+          <w:szCs w:val="24"/>
+          <w:lang w:eastAsia="ru-RU"/>
+        </w:rPr>
+        <w:t>Нажми</w:t>
+      </w:r>
+      <w:r>
+        <w:rPr>
+          <w:rFonts w:ascii="Times New Roman" w:eastAsia="Times New Roman" w:hAnsi="Times New Roman" w:cs="Times New Roman"/>
+          <w:sz w:val="24"/>
+          <w:szCs w:val="24"/>
+          <w:lang w:val="en-US" w:eastAsia="ru-RU"/>
+        </w:rPr>
+        <w:t xml:space="preserve"> </w:t>
+      </w:r>
+      <w:r>
+        <w:rPr>
+          <w:rFonts w:ascii="Times New Roman" w:eastAsia="Times New Roman" w:hAnsi="Times New Roman" w:cs="Times New Roman"/>
+          <w:b/>
+          <w:bCs/>
+          <w:sz w:val="24"/>
+          <w:szCs w:val="24"/>
+          <w:lang w:val="en-US" w:eastAsia="ru-RU"/>
+        </w:rPr>
+        <w:t xml:space="preserve">“New Project” → “Deploy from </w:t>
+      </w:r>
+      <w:proofErr w:type="spellStart"/>
+      <w:r>
+        <w:rPr>
+          <w:rFonts w:ascii="Times New Roman" w:eastAsia="Times New Roman" w:hAnsi="Times New Roman" w:cs="Times New Roman"/>
+          <w:b/>
+          <w:bCs/>
+          <w:sz w:val="24"/>
+          <w:szCs w:val="24"/>
+          <w:lang w:val="en-US" w:eastAsia="ru-RU"/>
+        </w:rPr>
+        <w:t>GitHub</w:t>
+      </w:r>
+      <w:proofErr w:type="spellEnd"/>
+      <w:r>
+        <w:rPr>
+          <w:rFonts w:ascii="Times New Roman" w:eastAsia="Times New Roman" w:hAnsi="Times New Roman" w:cs="Times New Roman"/>
+          <w:b/>
+          <w:bCs/>
+          <w:sz w:val="24"/>
+          <w:szCs w:val="24"/>
+          <w:lang w:val="en-US" w:eastAsia="ru-RU"/>
+        </w:rPr>
+        <w:t xml:space="preserve"> Repo”</w:t>
+      </w:r>
+    </w:p>
+    <w:p>
+      <w:pPr>
+        <w:numPr>
+          <w:ilvl w:val="0"/>
+          <w:numId w:val="8"/>
+        </w:numPr>
+        <w:spacing w:before="100" w:beforeAutospacing="1" w:after="100" w:afterAutospacing="1" w:line="240" w:lineRule="auto"/>
+        <w:rPr>
+          <w:rFonts w:ascii="Times New Roman" w:eastAsia="Times New Roman" w:hAnsi="Times New Roman" w:cs="Times New Roman"/>
+          <w:sz w:val="24"/>
+          <w:szCs w:val="24"/>
+          <w:lang w:val="en-US" w:eastAsia="ru-RU"/>
+        </w:rPr>
+      </w:pPr>
+      <w:r>
+        <w:rPr>
+          <w:rFonts w:ascii="Times New Roman" w:eastAsia="Times New Roman" w:hAnsi="Times New Roman" w:cs="Times New Roman"/>
+          <w:sz w:val="24"/>
+          <w:szCs w:val="24"/>
+          <w:lang w:eastAsia="ru-RU"/>
+        </w:rPr>
+        <w:t>Выбери</w:t>
+      </w:r>
+      <w:r>
+        <w:rPr>
+          <w:rFonts w:ascii="Times New Roman" w:eastAsia="Times New Roman" w:hAnsi="Times New Roman" w:cs="Times New Roman"/>
+          <w:sz w:val="24"/>
+          <w:szCs w:val="24"/>
+          <w:lang w:val="en-US" w:eastAsia="ru-RU"/>
+        </w:rPr>
+        <w:t xml:space="preserve"> </w:t>
+      </w:r>
+      <w:r>
+        <w:rPr>
+          <w:rFonts w:ascii="Times New Roman" w:eastAsia="Times New Roman" w:hAnsi="Times New Roman" w:cs="Times New Roman"/>
+          <w:sz w:val="24"/>
+          <w:szCs w:val="24"/>
+          <w:lang w:eastAsia="ru-RU"/>
+        </w:rPr>
+        <w:t>свой</w:t>
+      </w:r>
+      <w:r>
+        <w:rPr>
+          <w:rFonts w:ascii="Times New Roman" w:eastAsia="Times New Roman" w:hAnsi="Times New Roman" w:cs="Times New Roman"/>
+          <w:sz w:val="24"/>
+          <w:szCs w:val="24"/>
+          <w:lang w:val="en-US" w:eastAsia="ru-RU"/>
+        </w:rPr>
+        <w:t xml:space="preserve"> </w:t>
+      </w:r>
+      <w:proofErr w:type="spellStart"/>
+      <w:r>
+        <w:rPr>
+          <w:rFonts w:ascii="Times New Roman" w:eastAsia="Times New Roman" w:hAnsi="Times New Roman" w:cs="Times New Roman"/>
+          <w:sz w:val="24"/>
+          <w:szCs w:val="24"/>
+          <w:lang w:eastAsia="ru-RU"/>
+        </w:rPr>
+        <w:t>репозиторий</w:t>
+      </w:r>
+      <w:proofErr w:type="spellEnd"/>
+      <w:r>
+        <w:rPr>
+          <w:rFonts w:ascii="Times New Roman" w:eastAsia="Times New Roman" w:hAnsi="Times New Roman" w:cs="Times New Roman"/>
+          <w:sz w:val="24"/>
+          <w:szCs w:val="24"/>
+          <w:lang w:val="en-US" w:eastAsia="ru-RU"/>
+        </w:rPr>
+        <w:t xml:space="preserve"> </w:t>
+      </w:r>
+      <w:r>
+        <w:rPr>
+          <w:rFonts w:ascii="Courier New" w:eastAsia="Times New Roman" w:hAnsi="Courier New" w:cs="Courier New"/>
+          <w:b/>
+          <w:bCs/>
+          <w:sz w:val="20"/>
+          <w:szCs w:val="20"/>
+          <w:lang w:val="en-US" w:eastAsia="ru-RU"/>
+        </w:rPr>
+        <w:t>Alex-eco/</w:t>
+      </w:r>
+      <w:proofErr w:type="spellStart"/>
+      <w:r>
+        <w:rPr>
+          <w:rFonts w:ascii="Courier New" w:eastAsia="Times New Roman" w:hAnsi="Courier New" w:cs="Courier New"/>
+          <w:b/>
+          <w:bCs/>
+          <w:sz w:val="20"/>
+          <w:szCs w:val="20"/>
+          <w:lang w:val="en-US" w:eastAsia="ru-RU"/>
+        </w:rPr>
+        <w:t>storychain</w:t>
+      </w:r>
+      <w:proofErr w:type="spellEnd"/>
+      <w:r>
+        <w:rPr>
+          <w:rFonts w:ascii="Times New Roman" w:eastAsia="Times New Roman" w:hAnsi="Times New Roman" w:cs="Times New Roman"/>
+          <w:sz w:val="24"/>
+          <w:szCs w:val="24"/>
+          <w:lang w:val="en-US" w:eastAsia="ru-RU"/>
+        </w:rPr>
+        <w:br/>
+        <w:t xml:space="preserve">Railway </w:t>
+      </w:r>
+      <w:r>
+        <w:rPr>
+          <w:rFonts w:ascii="Times New Roman" w:eastAsia="Times New Roman" w:hAnsi="Times New Roman" w:cs="Times New Roman"/>
+          <w:sz w:val="24"/>
+          <w:szCs w:val="24"/>
+          <w:lang w:eastAsia="ru-RU"/>
+        </w:rPr>
+        <w:t>сам</w:t>
+      </w:r>
+      <w:r>
+        <w:rPr>
+          <w:rFonts w:ascii="Times New Roman" w:eastAsia="Times New Roman" w:hAnsi="Times New Roman" w:cs="Times New Roman"/>
+          <w:sz w:val="24"/>
+          <w:szCs w:val="24"/>
+          <w:lang w:val="en-US" w:eastAsia="ru-RU"/>
+        </w:rPr>
+        <w:t xml:space="preserve"> </w:t>
+      </w:r>
+      <w:r>
+        <w:rPr>
+          <w:rFonts w:ascii="Times New Roman" w:eastAsia="Times New Roman" w:hAnsi="Times New Roman" w:cs="Times New Roman"/>
+          <w:sz w:val="24"/>
+          <w:szCs w:val="24"/>
+          <w:lang w:eastAsia="ru-RU"/>
+        </w:rPr>
+        <w:t>определит</w:t>
+      </w:r>
+      <w:r>
+        <w:rPr>
+          <w:rFonts w:ascii="Times New Roman" w:eastAsia="Times New Roman" w:hAnsi="Times New Roman" w:cs="Times New Roman"/>
+          <w:sz w:val="24"/>
+          <w:szCs w:val="24"/>
+          <w:lang w:val="en-US" w:eastAsia="ru-RU"/>
+        </w:rPr>
+        <w:t xml:space="preserve"> </w:t>
+      </w:r>
+      <w:r>
+        <w:rPr>
+          <w:rFonts w:ascii="Courier New" w:eastAsia="Times New Roman" w:hAnsi="Courier New" w:cs="Courier New"/>
+          <w:sz w:val="20"/>
+          <w:szCs w:val="20"/>
+          <w:lang w:val="en-US" w:eastAsia="ru-RU"/>
+        </w:rPr>
+        <w:t>backend/</w:t>
+      </w:r>
+      <w:r>
+        <w:rPr>
+          <w:rFonts w:ascii="Times New Roman" w:eastAsia="Times New Roman" w:hAnsi="Times New Roman" w:cs="Times New Roman"/>
+          <w:sz w:val="24"/>
+          <w:szCs w:val="24"/>
+          <w:lang w:val="en-US" w:eastAsia="ru-RU"/>
+        </w:rPr>
+        <w:t xml:space="preserve"> </w:t>
+      </w:r>
+      <w:r>
+        <w:rPr>
+          <w:rFonts w:ascii="Times New Roman" w:eastAsia="Times New Roman" w:hAnsi="Times New Roman" w:cs="Times New Roman"/>
+          <w:sz w:val="24"/>
+          <w:szCs w:val="24"/>
+          <w:lang w:eastAsia="ru-RU"/>
+        </w:rPr>
+        <w:t>как</w:t>
+      </w:r>
+      <w:r>
+        <w:rPr>
+          <w:rFonts w:ascii="Times New Roman" w:eastAsia="Times New Roman" w:hAnsi="Times New Roman" w:cs="Times New Roman"/>
+          <w:sz w:val="24"/>
+          <w:szCs w:val="24"/>
+          <w:lang w:val="en-US" w:eastAsia="ru-RU"/>
+        </w:rPr>
+        <w:t xml:space="preserve"> Node.js-</w:t>
+      </w:r>
+      <w:r>
+        <w:rPr>
+          <w:rFonts w:ascii="Times New Roman" w:eastAsia="Times New Roman" w:hAnsi="Times New Roman" w:cs="Times New Roman"/>
+          <w:sz w:val="24"/>
+          <w:szCs w:val="24"/>
+          <w:lang w:eastAsia="ru-RU"/>
+        </w:rPr>
+        <w:t>приложение</w:t>
+      </w:r>
+      <w:r>
+        <w:rPr>
+          <w:rFonts w:ascii="Times New Roman" w:eastAsia="Times New Roman" w:hAnsi="Times New Roman" w:cs="Times New Roman"/>
+          <w:sz w:val="24"/>
+          <w:szCs w:val="24"/>
+          <w:lang w:val="en-US" w:eastAsia="ru-RU"/>
+        </w:rPr>
+        <w:t>.</w:t>
+      </w:r>
+    </w:p>
+    <w:p>
+      <w:pPr>
+        <w:numPr>
+          <w:ilvl w:val="0"/>
+          <w:numId w:val="8"/>
+        </w:numPr>
+        <w:spacing w:before="100" w:beforeAutospacing="1" w:after="100" w:afterAutospacing="1" w:line="240" w:lineRule="auto"/>
+        <w:rPr>
+          <w:rFonts w:ascii="Times New Roman" w:eastAsia="Times New Roman" w:hAnsi="Times New Roman" w:cs="Times New Roman"/>
+          <w:sz w:val="24"/>
+          <w:szCs w:val="24"/>
+          <w:lang w:eastAsia="ru-RU"/>
+        </w:rPr>
+      </w:pPr>
+      <w:r>
+        <w:rPr>
+          <w:rFonts w:ascii="Times New Roman" w:eastAsia="Times New Roman" w:hAnsi="Times New Roman" w:cs="Times New Roman"/>
+          <w:sz w:val="24"/>
+          <w:szCs w:val="24"/>
+          <w:lang w:eastAsia="ru-RU"/>
+        </w:rPr>
+        <w:t xml:space="preserve">После </w:t>
+      </w:r>
+      <w:proofErr w:type="spellStart"/>
+      <w:r>
+        <w:rPr>
+          <w:rFonts w:ascii="Times New Roman" w:eastAsia="Times New Roman" w:hAnsi="Times New Roman" w:cs="Times New Roman"/>
+          <w:sz w:val="24"/>
+          <w:szCs w:val="24"/>
+          <w:lang w:eastAsia="ru-RU"/>
+        </w:rPr>
+        <w:t>деплоя</w:t>
+      </w:r>
+      <w:proofErr w:type="spellEnd"/>
+      <w:r>
+        <w:rPr>
+          <w:rFonts w:ascii="Times New Roman" w:eastAsia="Times New Roman" w:hAnsi="Times New Roman" w:cs="Times New Roman"/>
+          <w:sz w:val="24"/>
+          <w:szCs w:val="24"/>
+          <w:lang w:eastAsia="ru-RU"/>
+        </w:rPr>
+        <w:t xml:space="preserve"> зайди в </w:t>
+      </w:r>
+      <w:proofErr w:type="spellStart"/>
+      <w:r>
+        <w:rPr>
+          <w:rFonts w:ascii="Times New Roman" w:eastAsia="Times New Roman" w:hAnsi="Times New Roman" w:cs="Times New Roman"/>
+          <w:b/>
+          <w:bCs/>
+          <w:sz w:val="24"/>
+          <w:szCs w:val="24"/>
+          <w:lang w:eastAsia="ru-RU"/>
+        </w:rPr>
+        <w:t>Project</w:t>
+      </w:r>
+      <w:proofErr w:type="spellEnd"/>
+      <w:r>
+        <w:rPr>
+          <w:rFonts w:ascii="Times New Roman" w:eastAsia="Times New Roman" w:hAnsi="Times New Roman" w:cs="Times New Roman"/>
+          <w:b/>
+          <w:bCs/>
+          <w:sz w:val="24"/>
+          <w:szCs w:val="24"/>
+          <w:lang w:eastAsia="ru-RU"/>
+        </w:rPr>
+        <w:t xml:space="preserve"> → </w:t>
+      </w:r>
+      <w:proofErr w:type="spellStart"/>
+      <w:r>
+        <w:rPr>
+          <w:rFonts w:ascii="Times New Roman" w:eastAsia="Times New Roman" w:hAnsi="Times New Roman" w:cs="Times New Roman"/>
+          <w:b/>
+          <w:bCs/>
+          <w:sz w:val="24"/>
+          <w:szCs w:val="24"/>
+          <w:lang w:eastAsia="ru-RU"/>
+        </w:rPr>
+        <w:t>Variables</w:t>
+      </w:r>
+      <w:proofErr w:type="spellEnd"/>
+      <w:r>
+        <w:rPr>
+          <w:rFonts w:ascii="Times New Roman" w:eastAsia="Times New Roman" w:hAnsi="Times New Roman" w:cs="Times New Roman"/>
+          <w:b/>
+          <w:bCs/>
+          <w:sz w:val="24"/>
+          <w:szCs w:val="24"/>
+          <w:lang w:eastAsia="ru-RU"/>
+        </w:rPr>
+        <w:t xml:space="preserve"> (переменные </w:t>
+      </w:r>
+      <w:proofErr w:type="gramStart"/>
+      <w:r>
+        <w:rPr>
+          <w:rFonts w:ascii="Times New Roman" w:eastAsia="Times New Roman" w:hAnsi="Times New Roman" w:cs="Times New Roman"/>
+          <w:b/>
+          <w:bCs/>
+          <w:sz w:val="24"/>
+          <w:szCs w:val="24"/>
+          <w:lang w:eastAsia="ru-RU"/>
+        </w:rPr>
+        <w:t>окружения)</w:t>
+      </w:r>
+      <w:r>
+        <w:rPr>
+          <w:rFonts w:ascii="Times New Roman" w:eastAsia="Times New Roman" w:hAnsi="Times New Roman" w:cs="Times New Roman"/>
+          <w:sz w:val="24"/>
+          <w:szCs w:val="24"/>
+          <w:lang w:eastAsia="ru-RU"/>
+        </w:rPr>
+        <w:br/>
+        <w:t>Добавь</w:t>
+      </w:r>
+      <w:proofErr w:type="gramEnd"/>
+      <w:r>
+        <w:rPr>
+          <w:rFonts w:ascii="Times New Roman" w:eastAsia="Times New Roman" w:hAnsi="Times New Roman" w:cs="Times New Roman"/>
+          <w:sz w:val="24"/>
+          <w:szCs w:val="24"/>
+          <w:lang w:eastAsia="ru-RU"/>
+        </w:rPr>
+        <w:t xml:space="preserve"> туда данные из </w:t>
+      </w:r>
+      <w:r>
+        <w:rPr>
+          <w:rFonts w:ascii="Courier New" w:eastAsia="Times New Roman" w:hAnsi="Courier New" w:cs="Courier New"/>
+          <w:sz w:val="20"/>
+          <w:szCs w:val="20"/>
+          <w:lang w:eastAsia="ru-RU"/>
+        </w:rPr>
+        <w:t>.</w:t>
+      </w:r>
+      <w:proofErr w:type="spellStart"/>
+      <w:r>
+        <w:rPr>
+          <w:rFonts w:ascii="Courier New" w:eastAsia="Times New Roman" w:hAnsi="Courier New" w:cs="Courier New"/>
+          <w:sz w:val="20"/>
+          <w:szCs w:val="20"/>
+          <w:lang w:eastAsia="ru-RU"/>
+        </w:rPr>
+        <w:t>env.example</w:t>
+      </w:r>
+      <w:proofErr w:type="spellEnd"/>
+      <w:r>
+        <w:rPr>
+          <w:rFonts w:ascii="Times New Roman" w:eastAsia="Times New Roman" w:hAnsi="Times New Roman" w:cs="Times New Roman"/>
+          <w:sz w:val="24"/>
+          <w:szCs w:val="24"/>
+          <w:lang w:eastAsia="ru-RU"/>
+        </w:rPr>
+        <w:t>, например:</w:t>
+      </w:r>
+    </w:p>
+    <w:tbl>
+      <w:tblPr>
+        <w:tblW w:w="0" w:type="auto"/>
+        <w:tblCellSpacing w:w="15" w:type="dxa"/>
+        <w:tblInd w:w="720" w:type="dxa"/>
+        <w:tblCellMar>
+          <w:top w:w="15" w:type="dxa"/>
+          <w:left w:w="15" w:type="dxa"/>
+          <w:bottom w:w="15" w:type="dxa"/>
+          <w:right w:w="15" w:type="dxa"/>
+        </w:tblCellMar>
+        <w:tblLook w:val="04A0" w:firstRow="1" w:lastRow="0" w:firstColumn="1" w:lastColumn="0" w:noHBand="0" w:noVBand="1"/>
+      </w:tblPr>
+      <w:tblGrid>
+        <w:gridCol w:w="1996"/>
+        <w:gridCol w:w="3916"/>
+      </w:tblGrid>
+      <w:tr>
+        <w:trPr>
+          <w:tblHeader/>
+          <w:tblCellSpacing w:w="15" w:type="dxa"/>
+        </w:trPr>
+        <w:tc>
+          <w:tcPr>
+            <w:tcW w:w="0" w:type="auto"/>
+            <w:vAlign w:val="center"/>
+            <w:hideMark/>
+          </w:tcPr>
+          <w:p>
+            <w:pPr>
+              <w:spacing w:after="0" w:line="240" w:lineRule="auto"/>
+              <w:jc w:val="center"/>
+              <w:rPr>
+                <w:rFonts w:ascii="Times New Roman" w:eastAsia="Times New Roman" w:hAnsi="Times New Roman" w:cs="Times New Roman"/>
+                <w:b/>
+                <w:bCs/>
+                <w:sz w:val="24"/>
+                <w:szCs w:val="24"/>
+                <w:lang w:eastAsia="ru-RU"/>
+              </w:rPr>
+            </w:pPr>
+            <w:r>
+              <w:rPr>
+                <w:rFonts w:ascii="Times New Roman" w:eastAsia="Times New Roman" w:hAnsi="Times New Roman" w:cs="Times New Roman"/>
+                <w:b/>
+                <w:bCs/>
+                <w:sz w:val="24"/>
+                <w:szCs w:val="24"/>
+                <w:lang w:eastAsia="ru-RU"/>
+              </w:rPr>
+              <w:t>KEY</w:t>
+            </w:r>
+          </w:p>
+        </w:tc>
+        <w:tc>
+          <w:tcPr>
+            <w:tcW w:w="0" w:type="auto"/>
+            <w:vAlign w:val="center"/>
+            <w:hideMark/>
+          </w:tcPr>
+          <w:p>
+            <w:pPr>
+              <w:spacing w:after="0" w:line="240" w:lineRule="auto"/>
+              <w:jc w:val="center"/>
+              <w:rPr>
+                <w:rFonts w:ascii="Times New Roman" w:eastAsia="Times New Roman" w:hAnsi="Times New Roman" w:cs="Times New Roman"/>
+                <w:b/>
+                <w:bCs/>
+                <w:sz w:val="24"/>
+                <w:szCs w:val="24"/>
+                <w:lang w:eastAsia="ru-RU"/>
+              </w:rPr>
+            </w:pPr>
+            <w:r>
+              <w:rPr>
+                <w:rFonts w:ascii="Times New Roman" w:eastAsia="Times New Roman" w:hAnsi="Times New Roman" w:cs="Times New Roman"/>
+                <w:b/>
+                <w:bCs/>
+                <w:sz w:val="24"/>
+                <w:szCs w:val="24"/>
+                <w:lang w:eastAsia="ru-RU"/>
+              </w:rPr>
+              <w:t>VALUE</w:t>
+            </w:r>
+          </w:p>
+        </w:tc>
+      </w:tr>
+      <w:tr>
+        <w:trPr>
+          <w:tblCellSpacing w:w="15" w:type="dxa"/>
+        </w:trPr>
+        <w:tc>
+          <w:tcPr>
+            <w:tcW w:w="0" w:type="auto"/>
+            <w:vAlign w:val="center"/>
+            <w:hideMark/>
+          </w:tcPr>
+          <w:p>
+            <w:pPr>
+              <w:spacing w:after="0" w:line="240" w:lineRule="auto"/>
+              <w:rPr>
+                <w:rFonts w:ascii="Times New Roman" w:eastAsia="Times New Roman" w:hAnsi="Times New Roman" w:cs="Times New Roman"/>
+                <w:sz w:val="24"/>
+                <w:szCs w:val="24"/>
+                <w:lang w:eastAsia="ru-RU"/>
+              </w:rPr>
+            </w:pPr>
+            <w:r>
+              <w:rPr>
+                <w:rFonts w:ascii="Courier New" w:eastAsia="Times New Roman" w:hAnsi="Courier New" w:cs="Courier New"/>
+                <w:sz w:val="20"/>
+                <w:szCs w:val="20"/>
+                <w:lang w:eastAsia="ru-RU"/>
+              </w:rPr>
+              <w:t>OPENAI_API_KEY</w:t>
+            </w:r>
+          </w:p>
+        </w:tc>
+        <w:tc>
+          <w:tcPr>
+            <w:tcW w:w="0" w:type="auto"/>
+            <w:vAlign w:val="center"/>
+            <w:hideMark/>
+          </w:tcPr>
+          <w:p>
+            <w:pPr>
+              <w:spacing w:after="0" w:line="240" w:lineRule="auto"/>
+              <w:rPr>
+                <w:rFonts w:ascii="Times New Roman" w:eastAsia="Times New Roman" w:hAnsi="Times New Roman" w:cs="Times New Roman"/>
+                <w:sz w:val="24"/>
+                <w:szCs w:val="24"/>
+                <w:lang w:eastAsia="ru-RU"/>
+              </w:rPr>
+            </w:pPr>
+            <w:proofErr w:type="gramStart"/>
+            <w:r>
+              <w:rPr>
+                <w:rFonts w:ascii="Times New Roman" w:eastAsia="Times New Roman" w:hAnsi="Times New Roman" w:cs="Times New Roman"/>
+                <w:sz w:val="24"/>
+                <w:szCs w:val="24"/>
+                <w:lang w:eastAsia="ru-RU"/>
+              </w:rPr>
+              <w:t>твой</w:t>
+            </w:r>
+            <w:proofErr w:type="gramEnd"/>
+            <w:r>
+              <w:rPr>
+                <w:rFonts w:ascii="Times New Roman" w:eastAsia="Times New Roman" w:hAnsi="Times New Roman" w:cs="Times New Roman"/>
+                <w:sz w:val="24"/>
+                <w:szCs w:val="24"/>
+                <w:lang w:eastAsia="ru-RU"/>
+              </w:rPr>
+              <w:t xml:space="preserve"> ключ </w:t>
+            </w:r>
+            <w:proofErr w:type="spellStart"/>
+            <w:r>
+              <w:rPr>
+                <w:rFonts w:ascii="Times New Roman" w:eastAsia="Times New Roman" w:hAnsi="Times New Roman" w:cs="Times New Roman"/>
+                <w:sz w:val="24"/>
+                <w:szCs w:val="24"/>
+                <w:lang w:eastAsia="ru-RU"/>
+              </w:rPr>
+              <w:t>OpenAI</w:t>
+            </w:r>
+            <w:proofErr w:type="spellEnd"/>
+          </w:p>
+        </w:tc>
+      </w:tr>
+      <w:tr>
+        <w:trPr>
+          <w:tblCellSpacing w:w="15" w:type="dxa"/>
+        </w:trPr>
+        <w:tc>
+          <w:tcPr>
+            <w:tcW w:w="0" w:type="auto"/>
+            <w:vAlign w:val="center"/>
+            <w:hideMark/>
+          </w:tcPr>
+          <w:p>
+            <w:pPr>
+              <w:spacing w:after="0" w:line="240" w:lineRule="auto"/>
+              <w:rPr>
+                <w:rFonts w:ascii="Times New Roman" w:eastAsia="Times New Roman" w:hAnsi="Times New Roman" w:cs="Times New Roman"/>
+                <w:sz w:val="24"/>
+                <w:szCs w:val="24"/>
+                <w:lang w:eastAsia="ru-RU"/>
+              </w:rPr>
+            </w:pPr>
+            <w:r>
+              <w:rPr>
+                <w:rFonts w:ascii="Courier New" w:eastAsia="Times New Roman" w:hAnsi="Courier New" w:cs="Courier New"/>
+                <w:sz w:val="20"/>
+                <w:szCs w:val="20"/>
+                <w:lang w:eastAsia="ru-RU"/>
+              </w:rPr>
+              <w:t>RECEIVER_ADDRESS</w:t>
+            </w:r>
+          </w:p>
+        </w:tc>
+        <w:tc>
+          <w:tcPr>
+            <w:tcW w:w="0" w:type="auto"/>
+            <w:vAlign w:val="center"/>
+            <w:hideMark/>
+          </w:tcPr>
+          <w:p>
+            <w:pPr>
+              <w:spacing w:after="0" w:line="240" w:lineRule="auto"/>
+              <w:rPr>
+                <w:rFonts w:ascii="Times New Roman" w:eastAsia="Times New Roman" w:hAnsi="Times New Roman" w:cs="Times New Roman"/>
+                <w:sz w:val="24"/>
+                <w:szCs w:val="24"/>
+                <w:lang w:eastAsia="ru-RU"/>
+              </w:rPr>
+            </w:pPr>
+            <w:proofErr w:type="gramStart"/>
+            <w:r>
+              <w:rPr>
+                <w:rFonts w:ascii="Times New Roman" w:eastAsia="Times New Roman" w:hAnsi="Times New Roman" w:cs="Times New Roman"/>
+                <w:sz w:val="24"/>
+                <w:szCs w:val="24"/>
+                <w:lang w:eastAsia="ru-RU"/>
+              </w:rPr>
+              <w:t>твой</w:t>
+            </w:r>
+            <w:proofErr w:type="gramEnd"/>
+            <w:r>
+              <w:rPr>
+                <w:rFonts w:ascii="Times New Roman" w:eastAsia="Times New Roman" w:hAnsi="Times New Roman" w:cs="Times New Roman"/>
+                <w:sz w:val="24"/>
+                <w:szCs w:val="24"/>
+                <w:lang w:eastAsia="ru-RU"/>
+              </w:rPr>
+              <w:t xml:space="preserve"> кошелёк (например, 0xabc123...)</w:t>
+            </w:r>
+          </w:p>
+        </w:tc>
+      </w:tr>
+    </w:tbl>
+    <w:p>
+      <w:pPr>
+        <w:numPr>
+          <w:ilvl w:val="0"/>
+          <w:numId w:val="8"/>
+        </w:numPr>
+        <w:spacing w:before="100" w:beforeAutospacing="1" w:after="100" w:afterAutospacing="1" w:line="240" w:lineRule="auto"/>
+        <w:rPr>
+          <w:rFonts w:ascii="Times New Roman" w:eastAsia="Times New Roman" w:hAnsi="Times New Roman" w:cs="Times New Roman"/>
+          <w:sz w:val="24"/>
+          <w:szCs w:val="24"/>
+          <w:lang w:eastAsia="ru-RU"/>
+        </w:rPr>
+      </w:pPr>
+      <w:r>
+        <w:rPr>
+          <w:rFonts w:ascii="Times New Roman" w:eastAsia="Times New Roman" w:hAnsi="Times New Roman" w:cs="Times New Roman"/>
+          <w:sz w:val="24"/>
+          <w:szCs w:val="24"/>
+          <w:lang w:eastAsia="ru-RU"/>
+        </w:rPr>
+        <w:t xml:space="preserve">Нажми </w:t>
+      </w:r>
+      <w:proofErr w:type="spellStart"/>
+      <w:r>
+        <w:rPr>
+          <w:rFonts w:ascii="Times New Roman" w:eastAsia="Times New Roman" w:hAnsi="Times New Roman" w:cs="Times New Roman"/>
+          <w:b/>
+          <w:bCs/>
+          <w:sz w:val="24"/>
+          <w:szCs w:val="24"/>
+          <w:lang w:eastAsia="ru-RU"/>
+        </w:rPr>
+        <w:t>Deploy</w:t>
+      </w:r>
+      <w:proofErr w:type="spellEnd"/>
+      <w:r>
+        <w:rPr>
+          <w:rFonts w:ascii="Times New Roman" w:eastAsia="Times New Roman" w:hAnsi="Times New Roman" w:cs="Times New Roman"/>
+          <w:sz w:val="24"/>
+          <w:szCs w:val="24"/>
+          <w:lang w:eastAsia="ru-RU"/>
+        </w:rPr>
+        <w:t xml:space="preserve"> — </w:t>
+      </w:r>
+      <w:proofErr w:type="spellStart"/>
+      <w:r>
+        <w:rPr>
+          <w:rFonts w:ascii="Times New Roman" w:eastAsia="Times New Roman" w:hAnsi="Times New Roman" w:cs="Times New Roman"/>
+          <w:sz w:val="24"/>
+          <w:szCs w:val="24"/>
+          <w:lang w:eastAsia="ru-RU"/>
+        </w:rPr>
+        <w:t>Railway</w:t>
+      </w:r>
+      <w:proofErr w:type="spellEnd"/>
+      <w:r>
+        <w:rPr>
+          <w:rFonts w:ascii="Times New Roman" w:eastAsia="Times New Roman" w:hAnsi="Times New Roman" w:cs="Times New Roman"/>
+          <w:sz w:val="24"/>
+          <w:szCs w:val="24"/>
+          <w:lang w:eastAsia="ru-RU"/>
+        </w:rPr>
+        <w:t xml:space="preserve"> создаст URL, вроде:</w:t>
+      </w:r>
+    </w:p>
+    <w:p>
+      <w:pPr>
+        <w:numPr>
+          <w:ilvl w:val="0"/>
+          <w:numId w:val="8"/>
+        </w:numPr>
+        <w:tabs>
+          <w:tab w:val="clear" w:pos="720"/>
+          <w:tab w:val="left" w:pos="916"/>
+          <w:tab w:val="left" w:pos="1832"/>
+          <w:tab w:val="left" w:pos="2748"/>
+          <w:tab w:val="left" w:pos="3664"/>
+          <w:tab w:val="left" w:pos="4580"/>
+          <w:tab w:val="left" w:pos="5496"/>
+          <w:tab w:val="left" w:pos="6412"/>
+          <w:tab w:val="left" w:pos="7328"/>
+          <w:tab w:val="left" w:pos="8244"/>
+          <w:tab w:val="left" w:pos="9160"/>
+          <w:tab w:val="left" w:pos="10076"/>
+          <w:tab w:val="left" w:pos="10992"/>
+          <w:tab w:val="left" w:pos="11908"/>
+          <w:tab w:val="left" w:pos="12824"/>
+          <w:tab w:val="left" w:pos="13740"/>
+          <w:tab w:val="left" w:pos="14656"/>
+        </w:tabs>
+        <w:spacing w:after="0" w:line="240" w:lineRule="auto"/>
+        <w:rPr>
+          <w:rFonts w:ascii="Courier New" w:eastAsia="Times New Roman" w:hAnsi="Courier New" w:cs="Courier New"/>
+          <w:sz w:val="20"/>
+          <w:szCs w:val="20"/>
+          <w:lang w:eastAsia="ru-RU"/>
+        </w:rPr>
+      </w:pPr>
+      <w:r>
+        <w:rPr>
+          <w:rFonts w:ascii="Courier New" w:eastAsia="Times New Roman" w:hAnsi="Courier New" w:cs="Courier New"/>
+          <w:sz w:val="20"/>
+          <w:szCs w:val="20"/>
+          <w:lang w:eastAsia="ru-RU"/>
+        </w:rPr>
+        <w:t>https://storychain-backend.up.railway.app</w:t>
+      </w:r>
+    </w:p>
+    <w:p>
+      <w:pPr>
+        <w:spacing w:before="100" w:beforeAutospacing="1" w:after="100" w:afterAutospacing="1" w:line="240" w:lineRule="auto"/>
+        <w:rPr>
+          <w:rFonts w:ascii="Times New Roman" w:eastAsia="Times New Roman" w:hAnsi="Times New Roman" w:cs="Times New Roman"/>
+          <w:sz w:val="24"/>
+          <w:szCs w:val="24"/>
+          <w:lang w:eastAsia="ru-RU"/>
+        </w:rPr>
+      </w:pPr>
+      <w:r>
+        <w:rPr>
+          <w:rFonts w:ascii="Segoe UI Symbol" w:eastAsia="Times New Roman" w:hAnsi="Segoe UI Symbol" w:cs="Segoe UI Symbol"/>
+          <w:sz w:val="24"/>
+          <w:szCs w:val="24"/>
+          <w:lang w:eastAsia="ru-RU"/>
+        </w:rPr>
+        <w:t>💡</w:t>
+      </w:r>
+      <w:r>
+        <w:rPr>
+          <w:rFonts w:ascii="Times New Roman" w:eastAsia="Times New Roman" w:hAnsi="Times New Roman" w:cs="Times New Roman"/>
+          <w:sz w:val="24"/>
+          <w:szCs w:val="24"/>
+          <w:lang w:eastAsia="ru-RU"/>
+        </w:rPr>
+        <w:t xml:space="preserve"> Скопируй этот URL — он понадобится для </w:t>
+      </w:r>
+      <w:proofErr w:type="spellStart"/>
+      <w:r>
+        <w:rPr>
+          <w:rFonts w:ascii="Times New Roman" w:eastAsia="Times New Roman" w:hAnsi="Times New Roman" w:cs="Times New Roman"/>
+          <w:sz w:val="24"/>
+          <w:szCs w:val="24"/>
+          <w:lang w:eastAsia="ru-RU"/>
+        </w:rPr>
+        <w:t>фронтенда</w:t>
+      </w:r>
+      <w:proofErr w:type="spellEnd"/>
+      <w:r>
+        <w:rPr>
+          <w:rFonts w:ascii="Times New Roman" w:eastAsia="Times New Roman" w:hAnsi="Times New Roman" w:cs="Times New Roman"/>
+          <w:sz w:val="24"/>
+          <w:szCs w:val="24"/>
+          <w:lang w:eastAsia="ru-RU"/>
+        </w:rPr>
+        <w:t>.</w:t>
+      </w:r>
+    </w:p>
+    <w:p>
+      <w:pPr>
+        <w:spacing w:after="0" w:line="240" w:lineRule="auto"/>
+        <w:rPr>
+          <w:rFonts w:ascii="Times New Roman" w:eastAsia="Times New Roman" w:hAnsi="Times New Roman" w:cs="Times New Roman"/>
+          <w:sz w:val="24"/>
+          <w:szCs w:val="24"/>
+          <w:lang w:eastAsia="ru-RU"/>
+        </w:rPr>
+      </w:pPr>
+      <w:r>
+        <w:rPr>
+          <w:rFonts w:ascii="Times New Roman" w:eastAsia="Times New Roman" w:hAnsi="Times New Roman" w:cs="Times New Roman"/>
+          <w:sz w:val="24"/>
+          <w:szCs w:val="24"/>
+          <w:lang w:eastAsia="ru-RU"/>
+        </w:rPr>
+        <w:pict>
+          <v:rect id="_x0000_i1026" style="width:0;height:1.5pt" o:hralign="center" o:hrstd="t" o:hr="t" fillcolor="#a0a0a0" stroked="f"/>
+        </w:pict>
+      </w:r>
+    </w:p>
+    <w:p>
+      <w:pPr>
+        <w:spacing w:before="100" w:beforeAutospacing="1" w:after="100" w:afterAutospacing="1" w:line="240" w:lineRule="auto"/>
+        <w:outlineLvl w:val="2"/>
+        <w:rPr>
+          <w:rFonts w:ascii="Times New Roman" w:eastAsia="Times New Roman" w:hAnsi="Times New Roman" w:cs="Times New Roman"/>
+          <w:b/>
+          <w:bCs/>
+          <w:sz w:val="27"/>
+          <w:szCs w:val="27"/>
+          <w:lang w:eastAsia="ru-RU"/>
+        </w:rPr>
+      </w:pPr>
+      <w:r>
+        <w:rPr>
+          <w:rFonts w:ascii="Segoe UI Symbol" w:eastAsia="Times New Roman" w:hAnsi="Segoe UI Symbol" w:cs="Segoe UI Symbol"/>
+          <w:b/>
+          <w:bCs/>
+          <w:sz w:val="27"/>
+          <w:szCs w:val="27"/>
+          <w:lang w:eastAsia="ru-RU"/>
+        </w:rPr>
+        <w:t>💻</w:t>
+      </w:r>
+      <w:r>
+        <w:rPr>
+          <w:rFonts w:ascii="Times New Roman" w:eastAsia="Times New Roman" w:hAnsi="Times New Roman" w:cs="Times New Roman"/>
+          <w:b/>
+          <w:bCs/>
+          <w:sz w:val="27"/>
+          <w:szCs w:val="27"/>
+          <w:lang w:eastAsia="ru-RU"/>
+        </w:rPr>
+        <w:t xml:space="preserve"> 2. Развёртывание </w:t>
+      </w:r>
+      <w:proofErr w:type="spellStart"/>
+      <w:r>
+        <w:rPr>
+          <w:rFonts w:ascii="Times New Roman" w:eastAsia="Times New Roman" w:hAnsi="Times New Roman" w:cs="Times New Roman"/>
+          <w:b/>
+          <w:bCs/>
+          <w:sz w:val="27"/>
+          <w:szCs w:val="27"/>
+          <w:lang w:eastAsia="ru-RU"/>
+        </w:rPr>
+        <w:t>Frontend</w:t>
+      </w:r>
+      <w:proofErr w:type="spellEnd"/>
+      <w:r>
+        <w:rPr>
+          <w:rFonts w:ascii="Times New Roman" w:eastAsia="Times New Roman" w:hAnsi="Times New Roman" w:cs="Times New Roman"/>
+          <w:b/>
+          <w:bCs/>
+          <w:sz w:val="27"/>
+          <w:szCs w:val="27"/>
+          <w:lang w:eastAsia="ru-RU"/>
+        </w:rPr>
+        <w:t xml:space="preserve"> на </w:t>
+      </w:r>
+      <w:proofErr w:type="spellStart"/>
+      <w:r>
+        <w:rPr>
+          <w:rFonts w:ascii="Times New Roman" w:eastAsia="Times New Roman" w:hAnsi="Times New Roman" w:cs="Times New Roman"/>
+          <w:b/>
+          <w:bCs/>
+          <w:sz w:val="27"/>
+          <w:szCs w:val="27"/>
+          <w:lang w:eastAsia="ru-RU"/>
+        </w:rPr>
+        <w:t>Vercel</w:t>
+      </w:r>
+      <w:proofErr w:type="spellEnd"/>
+    </w:p>
+    <w:p>
+      <w:pPr>
+        <w:spacing w:before="100" w:beforeAutospacing="1" w:after="100" w:afterAutospacing="1" w:line="240" w:lineRule="auto"/>
+        <w:outlineLvl w:val="3"/>
+        <w:rPr>
+          <w:rFonts w:ascii="Times New Roman" w:eastAsia="Times New Roman" w:hAnsi="Times New Roman" w:cs="Times New Roman"/>
+          <w:b/>
+          <w:bCs/>
+          <w:sz w:val="24"/>
+          <w:szCs w:val="24"/>
+          <w:lang w:eastAsia="ru-RU"/>
+        </w:rPr>
+      </w:pPr>
+      <w:r>
+        <w:rPr>
+          <w:rFonts w:ascii="Segoe UI Symbol" w:eastAsia="Times New Roman" w:hAnsi="Segoe UI Symbol" w:cs="Segoe UI Symbol"/>
+          <w:b/>
+          <w:bCs/>
+          <w:sz w:val="24"/>
+          <w:szCs w:val="24"/>
+          <w:lang w:eastAsia="ru-RU"/>
+        </w:rPr>
+        <w:t>🔹</w:t>
+      </w:r>
+      <w:r>
+        <w:rPr>
+          <w:rFonts w:ascii="Times New Roman" w:eastAsia="Times New Roman" w:hAnsi="Times New Roman" w:cs="Times New Roman"/>
+          <w:b/>
+          <w:bCs/>
+          <w:sz w:val="24"/>
+          <w:szCs w:val="24"/>
+          <w:lang w:eastAsia="ru-RU"/>
+        </w:rPr>
+        <w:t xml:space="preserve"> Шаги:</w:t>
+      </w:r>
+    </w:p>
+    <w:p>
+      <w:pPr>
+        <w:numPr>
+          <w:ilvl w:val="0"/>
+          <w:numId w:val="9"/>
+        </w:numPr>
+        <w:spacing w:before="100" w:beforeAutospacing="1" w:after="100" w:afterAutospacing="1" w:line="240" w:lineRule="auto"/>
+        <w:rPr>
+          <w:rFonts w:ascii="Times New Roman" w:eastAsia="Times New Roman" w:hAnsi="Times New Roman" w:cs="Times New Roman"/>
+          <w:sz w:val="24"/>
+          <w:szCs w:val="24"/>
+          <w:lang w:eastAsia="ru-RU"/>
+        </w:rPr>
+      </w:pPr>
+      <w:r>
+        <w:rPr>
+          <w:rFonts w:ascii="Times New Roman" w:eastAsia="Times New Roman" w:hAnsi="Times New Roman" w:cs="Times New Roman"/>
+          <w:sz w:val="24"/>
+          <w:szCs w:val="24"/>
+          <w:lang w:eastAsia="ru-RU"/>
+        </w:rPr>
+        <w:t>Перейди на https://vercel.com</w:t>
+      </w:r>
+    </w:p>
+    <w:p>
+      <w:pPr>
+        <w:numPr>
+          <w:ilvl w:val="0"/>
+          <w:numId w:val="9"/>
+        </w:numPr>
+        <w:spacing w:before="100" w:beforeAutospacing="1" w:after="100" w:afterAutospacing="1" w:line="240" w:lineRule="auto"/>
+        <w:rPr>
+          <w:rFonts w:ascii="Times New Roman" w:eastAsia="Times New Roman" w:hAnsi="Times New Roman" w:cs="Times New Roman"/>
+          <w:sz w:val="24"/>
+          <w:szCs w:val="24"/>
+          <w:lang w:eastAsia="ru-RU"/>
+        </w:rPr>
+      </w:pPr>
+      <w:r>
+        <w:rPr>
+          <w:rFonts w:ascii="Times New Roman" w:eastAsia="Times New Roman" w:hAnsi="Times New Roman" w:cs="Times New Roman"/>
+          <w:sz w:val="24"/>
+          <w:szCs w:val="24"/>
+          <w:lang w:eastAsia="ru-RU"/>
+        </w:rPr>
+        <w:t xml:space="preserve">Войди через тот же </w:t>
+      </w:r>
+      <w:proofErr w:type="spellStart"/>
+      <w:r>
+        <w:rPr>
+          <w:rFonts w:ascii="Times New Roman" w:eastAsia="Times New Roman" w:hAnsi="Times New Roman" w:cs="Times New Roman"/>
+          <w:sz w:val="24"/>
+          <w:szCs w:val="24"/>
+          <w:lang w:eastAsia="ru-RU"/>
+        </w:rPr>
+        <w:t>GitHub</w:t>
+      </w:r>
+      <w:proofErr w:type="spellEnd"/>
+      <w:r>
+        <w:rPr>
+          <w:rFonts w:ascii="Times New Roman" w:eastAsia="Times New Roman" w:hAnsi="Times New Roman" w:cs="Times New Roman"/>
+          <w:sz w:val="24"/>
+          <w:szCs w:val="24"/>
+          <w:lang w:eastAsia="ru-RU"/>
+        </w:rPr>
+        <w:t>.</w:t>
+      </w:r>
+    </w:p>
+    <w:p>
+      <w:pPr>
+        <w:numPr>
+          <w:ilvl w:val="0"/>
+          <w:numId w:val="9"/>
+        </w:numPr>
+        <w:spacing w:before="100" w:beforeAutospacing="1" w:after="100" w:afterAutospacing="1" w:line="240" w:lineRule="auto"/>
+        <w:rPr>
+          <w:rFonts w:ascii="Times New Roman" w:eastAsia="Times New Roman" w:hAnsi="Times New Roman" w:cs="Times New Roman"/>
+          <w:sz w:val="24"/>
+          <w:szCs w:val="24"/>
+          <w:lang w:val="en-US" w:eastAsia="ru-RU"/>
+        </w:rPr>
+      </w:pPr>
+      <w:r>
+        <w:rPr>
+          <w:rFonts w:ascii="Times New Roman" w:eastAsia="Times New Roman" w:hAnsi="Times New Roman" w:cs="Times New Roman"/>
+          <w:sz w:val="24"/>
+          <w:szCs w:val="24"/>
+          <w:lang w:eastAsia="ru-RU"/>
+        </w:rPr>
+        <w:t>Нажми</w:t>
+      </w:r>
+      <w:r>
+        <w:rPr>
+          <w:rFonts w:ascii="Times New Roman" w:eastAsia="Times New Roman" w:hAnsi="Times New Roman" w:cs="Times New Roman"/>
+          <w:sz w:val="24"/>
+          <w:szCs w:val="24"/>
+          <w:lang w:val="en-US" w:eastAsia="ru-RU"/>
+        </w:rPr>
+        <w:t xml:space="preserve"> </w:t>
+      </w:r>
+      <w:r>
+        <w:rPr>
+          <w:rFonts w:ascii="Times New Roman" w:eastAsia="Times New Roman" w:hAnsi="Times New Roman" w:cs="Times New Roman"/>
+          <w:b/>
+          <w:bCs/>
+          <w:sz w:val="24"/>
+          <w:szCs w:val="24"/>
+          <w:lang w:val="en-US" w:eastAsia="ru-RU"/>
+        </w:rPr>
+        <w:t xml:space="preserve">“Add New Project” → “Import </w:t>
+      </w:r>
+      <w:proofErr w:type="spellStart"/>
+      <w:r>
+        <w:rPr>
+          <w:rFonts w:ascii="Times New Roman" w:eastAsia="Times New Roman" w:hAnsi="Times New Roman" w:cs="Times New Roman"/>
+          <w:b/>
+          <w:bCs/>
+          <w:sz w:val="24"/>
+          <w:szCs w:val="24"/>
+          <w:lang w:val="en-US" w:eastAsia="ru-RU"/>
+        </w:rPr>
+        <w:t>Git</w:t>
+      </w:r>
+      <w:proofErr w:type="spellEnd"/>
+      <w:r>
+        <w:rPr>
+          <w:rFonts w:ascii="Times New Roman" w:eastAsia="Times New Roman" w:hAnsi="Times New Roman" w:cs="Times New Roman"/>
+          <w:b/>
+          <w:bCs/>
+          <w:sz w:val="24"/>
+          <w:szCs w:val="24"/>
+          <w:lang w:val="en-US" w:eastAsia="ru-RU"/>
+        </w:rPr>
+        <w:t xml:space="preserve"> Repository”</w:t>
+      </w:r>
+    </w:p>
+    <w:p>
+      <w:pPr>
+        <w:numPr>
+          <w:ilvl w:val="0"/>
+          <w:numId w:val="9"/>
+        </w:numPr>
+        <w:spacing w:before="100" w:beforeAutospacing="1" w:after="100" w:afterAutospacing="1" w:line="240" w:lineRule="auto"/>
+        <w:rPr>
+          <w:rFonts w:ascii="Times New Roman" w:eastAsia="Times New Roman" w:hAnsi="Times New Roman" w:cs="Times New Roman"/>
+          <w:sz w:val="24"/>
+          <w:szCs w:val="24"/>
+          <w:lang w:eastAsia="ru-RU"/>
+        </w:rPr>
+      </w:pPr>
+      <w:r>
+        <w:rPr>
+          <w:rFonts w:ascii="Times New Roman" w:eastAsia="Times New Roman" w:hAnsi="Times New Roman" w:cs="Times New Roman"/>
+          <w:sz w:val="24"/>
+          <w:szCs w:val="24"/>
+          <w:lang w:eastAsia="ru-RU"/>
+        </w:rPr>
+        <w:t xml:space="preserve">Выбери свой </w:t>
+      </w:r>
+      <w:proofErr w:type="spellStart"/>
+      <w:r>
+        <w:rPr>
+          <w:rFonts w:ascii="Times New Roman" w:eastAsia="Times New Roman" w:hAnsi="Times New Roman" w:cs="Times New Roman"/>
+          <w:sz w:val="24"/>
+          <w:szCs w:val="24"/>
+          <w:lang w:eastAsia="ru-RU"/>
+        </w:rPr>
+        <w:t>репозиторий</w:t>
+      </w:r>
+      <w:proofErr w:type="spellEnd"/>
+      <w:r>
+        <w:rPr>
+          <w:rFonts w:ascii="Times New Roman" w:eastAsia="Times New Roman" w:hAnsi="Times New Roman" w:cs="Times New Roman"/>
+          <w:sz w:val="24"/>
+          <w:szCs w:val="24"/>
+          <w:lang w:eastAsia="ru-RU"/>
+        </w:rPr>
+        <w:t xml:space="preserve"> </w:t>
+      </w:r>
+      <w:proofErr w:type="spellStart"/>
+      <w:r>
+        <w:rPr>
+          <w:rFonts w:ascii="Courier New" w:eastAsia="Times New Roman" w:hAnsi="Courier New" w:cs="Courier New"/>
+          <w:b/>
+          <w:bCs/>
+          <w:sz w:val="20"/>
+          <w:szCs w:val="20"/>
+          <w:lang w:eastAsia="ru-RU"/>
+        </w:rPr>
+        <w:t>Alex-eco</w:t>
+      </w:r>
+      <w:proofErr w:type="spellEnd"/>
+      <w:r>
+        <w:rPr>
+          <w:rFonts w:ascii="Courier New" w:eastAsia="Times New Roman" w:hAnsi="Courier New" w:cs="Courier New"/>
+          <w:b/>
+          <w:bCs/>
+          <w:sz w:val="20"/>
+          <w:szCs w:val="20"/>
+          <w:lang w:eastAsia="ru-RU"/>
+        </w:rPr>
+        <w:t>/</w:t>
+      </w:r>
+      <w:proofErr w:type="spellStart"/>
+      <w:r>
+        <w:rPr>
+          <w:rFonts w:ascii="Courier New" w:eastAsia="Times New Roman" w:hAnsi="Courier New" w:cs="Courier New"/>
+          <w:b/>
+          <w:bCs/>
+          <w:sz w:val="20"/>
+          <w:szCs w:val="20"/>
+          <w:lang w:eastAsia="ru-RU"/>
+        </w:rPr>
+        <w:t>storychain</w:t>
+      </w:r>
+      <w:proofErr w:type="spellEnd"/>
+    </w:p>
+    <w:p>
+      <w:pPr>
+        <w:numPr>
+          <w:ilvl w:val="0"/>
+          <w:numId w:val="9"/>
+        </w:numPr>
+        <w:spacing w:before="100" w:beforeAutospacing="1" w:after="100" w:afterAutospacing="1" w:line="240" w:lineRule="auto"/>
+        <w:rPr>
+          <w:rFonts w:ascii="Times New Roman" w:eastAsia="Times New Roman" w:hAnsi="Times New Roman" w:cs="Times New Roman"/>
+          <w:sz w:val="24"/>
+          <w:szCs w:val="24"/>
+          <w:lang w:eastAsia="ru-RU"/>
+        </w:rPr>
+      </w:pPr>
+      <w:r>
+        <w:rPr>
+          <w:rFonts w:ascii="Times New Roman" w:eastAsia="Times New Roman" w:hAnsi="Times New Roman" w:cs="Times New Roman"/>
+          <w:sz w:val="24"/>
+          <w:szCs w:val="24"/>
+          <w:lang w:eastAsia="ru-RU"/>
+        </w:rPr>
+        <w:lastRenderedPageBreak/>
+        <w:t>В настройках укажи:</w:t>
+      </w:r>
+    </w:p>
+    <w:p>
+      <w:pPr>
+        <w:numPr>
+          <w:ilvl w:val="1"/>
+          <w:numId w:val="9"/>
+        </w:numPr>
+        <w:spacing w:before="100" w:beforeAutospacing="1" w:after="100" w:afterAutospacing="1" w:line="240" w:lineRule="auto"/>
+        <w:rPr>
+          <w:rFonts w:ascii="Times New Roman" w:eastAsia="Times New Roman" w:hAnsi="Times New Roman" w:cs="Times New Roman"/>
+          <w:sz w:val="24"/>
+          <w:szCs w:val="24"/>
+          <w:lang w:eastAsia="ru-RU"/>
+        </w:rPr>
+      </w:pPr>
+      <w:proofErr w:type="spellStart"/>
+      <w:r>
+        <w:rPr>
+          <w:rFonts w:ascii="Times New Roman" w:eastAsia="Times New Roman" w:hAnsi="Times New Roman" w:cs="Times New Roman"/>
+          <w:b/>
+          <w:bCs/>
+          <w:sz w:val="24"/>
+          <w:szCs w:val="24"/>
+          <w:lang w:eastAsia="ru-RU"/>
+        </w:rPr>
+        <w:t>Root</w:t>
+      </w:r>
+      <w:proofErr w:type="spellEnd"/>
+      <w:r>
+        <w:rPr>
+          <w:rFonts w:ascii="Times New Roman" w:eastAsia="Times New Roman" w:hAnsi="Times New Roman" w:cs="Times New Roman"/>
+          <w:b/>
+          <w:bCs/>
+          <w:sz w:val="24"/>
+          <w:szCs w:val="24"/>
+          <w:lang w:eastAsia="ru-RU"/>
+        </w:rPr>
+        <w:t xml:space="preserve"> </w:t>
+      </w:r>
+      <w:proofErr w:type="spellStart"/>
+      <w:r>
+        <w:rPr>
+          <w:rFonts w:ascii="Times New Roman" w:eastAsia="Times New Roman" w:hAnsi="Times New Roman" w:cs="Times New Roman"/>
+          <w:b/>
+          <w:bCs/>
+          <w:sz w:val="24"/>
+          <w:szCs w:val="24"/>
+          <w:lang w:eastAsia="ru-RU"/>
+        </w:rPr>
+        <w:t>directory</w:t>
+      </w:r>
+      <w:proofErr w:type="spellEnd"/>
+      <w:r>
+        <w:rPr>
+          <w:rFonts w:ascii="Times New Roman" w:eastAsia="Times New Roman" w:hAnsi="Times New Roman" w:cs="Times New Roman"/>
+          <w:b/>
+          <w:bCs/>
+          <w:sz w:val="24"/>
+          <w:szCs w:val="24"/>
+          <w:lang w:eastAsia="ru-RU"/>
+        </w:rPr>
+        <w:t>:</w:t>
+      </w:r>
+      <w:r>
+        <w:rPr>
+          <w:rFonts w:ascii="Times New Roman" w:eastAsia="Times New Roman" w:hAnsi="Times New Roman" w:cs="Times New Roman"/>
+          <w:sz w:val="24"/>
+          <w:szCs w:val="24"/>
+          <w:lang w:eastAsia="ru-RU"/>
+        </w:rPr>
+        <w:t xml:space="preserve"> </w:t>
+      </w:r>
+      <w:proofErr w:type="spellStart"/>
+      <w:r>
+        <w:rPr>
+          <w:rFonts w:ascii="Courier New" w:eastAsia="Times New Roman" w:hAnsi="Courier New" w:cs="Courier New"/>
+          <w:sz w:val="20"/>
+          <w:szCs w:val="20"/>
+          <w:lang w:eastAsia="ru-RU"/>
+        </w:rPr>
+        <w:t>frontend</w:t>
+      </w:r>
+      <w:proofErr w:type="spellEnd"/>
+    </w:p>
+    <w:p>
+      <w:pPr>
+        <w:numPr>
+          <w:ilvl w:val="1"/>
+          <w:numId w:val="9"/>
+        </w:numPr>
+        <w:spacing w:before="100" w:beforeAutospacing="1" w:after="100" w:afterAutospacing="1" w:line="240" w:lineRule="auto"/>
+        <w:rPr>
+          <w:rFonts w:ascii="Times New Roman" w:eastAsia="Times New Roman" w:hAnsi="Times New Roman" w:cs="Times New Roman"/>
+          <w:sz w:val="24"/>
+          <w:szCs w:val="24"/>
+          <w:lang w:eastAsia="ru-RU"/>
+        </w:rPr>
+      </w:pPr>
+      <w:proofErr w:type="spellStart"/>
+      <w:r>
+        <w:rPr>
+          <w:rFonts w:ascii="Times New Roman" w:eastAsia="Times New Roman" w:hAnsi="Times New Roman" w:cs="Times New Roman"/>
+          <w:b/>
+          <w:bCs/>
+          <w:sz w:val="24"/>
+          <w:szCs w:val="24"/>
+          <w:lang w:eastAsia="ru-RU"/>
+        </w:rPr>
+        <w:t>Build</w:t>
+      </w:r>
+      <w:proofErr w:type="spellEnd"/>
+      <w:r>
+        <w:rPr>
+          <w:rFonts w:ascii="Times New Roman" w:eastAsia="Times New Roman" w:hAnsi="Times New Roman" w:cs="Times New Roman"/>
+          <w:b/>
+          <w:bCs/>
+          <w:sz w:val="24"/>
+          <w:szCs w:val="24"/>
+          <w:lang w:eastAsia="ru-RU"/>
+        </w:rPr>
+        <w:t xml:space="preserve"> </w:t>
+      </w:r>
+      <w:proofErr w:type="spellStart"/>
+      <w:r>
+        <w:rPr>
+          <w:rFonts w:ascii="Times New Roman" w:eastAsia="Times New Roman" w:hAnsi="Times New Roman" w:cs="Times New Roman"/>
+          <w:b/>
+          <w:bCs/>
+          <w:sz w:val="24"/>
+          <w:szCs w:val="24"/>
+          <w:lang w:eastAsia="ru-RU"/>
+        </w:rPr>
+        <w:t>command</w:t>
+      </w:r>
+      <w:proofErr w:type="spellEnd"/>
+      <w:r>
+        <w:rPr>
+          <w:rFonts w:ascii="Times New Roman" w:eastAsia="Times New Roman" w:hAnsi="Times New Roman" w:cs="Times New Roman"/>
+          <w:b/>
+          <w:bCs/>
+          <w:sz w:val="24"/>
+          <w:szCs w:val="24"/>
+          <w:lang w:eastAsia="ru-RU"/>
+        </w:rPr>
+        <w:t>:</w:t>
+      </w:r>
+      <w:r>
+        <w:rPr>
+          <w:rFonts w:ascii="Times New Roman" w:eastAsia="Times New Roman" w:hAnsi="Times New Roman" w:cs="Times New Roman"/>
+          <w:sz w:val="24"/>
+          <w:szCs w:val="24"/>
+          <w:lang w:eastAsia="ru-RU"/>
+        </w:rPr>
+        <w:t xml:space="preserve"> </w:t>
+      </w:r>
+      <w:r>
+        <w:rPr>
+          <w:rFonts w:ascii="Times New Roman" w:eastAsia="Times New Roman" w:hAnsi="Times New Roman" w:cs="Times New Roman"/>
+          <w:i/>
+          <w:iCs/>
+          <w:sz w:val="24"/>
+          <w:szCs w:val="24"/>
+          <w:lang w:eastAsia="ru-RU"/>
+        </w:rPr>
+        <w:t>(оставь пустым, если это просто HTML/JS/CSS)</w:t>
+      </w:r>
+    </w:p>
+    <w:p>
+      <w:pPr>
+        <w:numPr>
+          <w:ilvl w:val="1"/>
+          <w:numId w:val="9"/>
+        </w:numPr>
+        <w:spacing w:before="100" w:beforeAutospacing="1" w:after="100" w:afterAutospacing="1" w:line="240" w:lineRule="auto"/>
+        <w:rPr>
+          <w:rFonts w:ascii="Times New Roman" w:eastAsia="Times New Roman" w:hAnsi="Times New Roman" w:cs="Times New Roman"/>
+          <w:sz w:val="24"/>
+          <w:szCs w:val="24"/>
+          <w:lang w:eastAsia="ru-RU"/>
+        </w:rPr>
+      </w:pPr>
+      <w:proofErr w:type="spellStart"/>
+      <w:r>
+        <w:rPr>
+          <w:rFonts w:ascii="Times New Roman" w:eastAsia="Times New Roman" w:hAnsi="Times New Roman" w:cs="Times New Roman"/>
+          <w:b/>
+          <w:bCs/>
+          <w:sz w:val="24"/>
+          <w:szCs w:val="24"/>
+          <w:lang w:eastAsia="ru-RU"/>
+        </w:rPr>
+        <w:t>Output</w:t>
+      </w:r>
+      <w:proofErr w:type="spellEnd"/>
+      <w:r>
+        <w:rPr>
+          <w:rFonts w:ascii="Times New Roman" w:eastAsia="Times New Roman" w:hAnsi="Times New Roman" w:cs="Times New Roman"/>
+          <w:b/>
+          <w:bCs/>
+          <w:sz w:val="24"/>
+          <w:szCs w:val="24"/>
+          <w:lang w:eastAsia="ru-RU"/>
+        </w:rPr>
+        <w:t xml:space="preserve"> </w:t>
+      </w:r>
+      <w:proofErr w:type="spellStart"/>
+      <w:r>
+        <w:rPr>
+          <w:rFonts w:ascii="Times New Roman" w:eastAsia="Times New Roman" w:hAnsi="Times New Roman" w:cs="Times New Roman"/>
+          <w:b/>
+          <w:bCs/>
+          <w:sz w:val="24"/>
+          <w:szCs w:val="24"/>
+          <w:lang w:eastAsia="ru-RU"/>
+        </w:rPr>
+        <w:t>directory</w:t>
+      </w:r>
+      <w:proofErr w:type="spellEnd"/>
+      <w:r>
+        <w:rPr>
+          <w:rFonts w:ascii="Times New Roman" w:eastAsia="Times New Roman" w:hAnsi="Times New Roman" w:cs="Times New Roman"/>
+          <w:b/>
+          <w:bCs/>
+          <w:sz w:val="24"/>
+          <w:szCs w:val="24"/>
+          <w:lang w:eastAsia="ru-RU"/>
+        </w:rPr>
+        <w:t>:</w:t>
+      </w:r>
+      <w:r>
+        <w:rPr>
+          <w:rFonts w:ascii="Times New Roman" w:eastAsia="Times New Roman" w:hAnsi="Times New Roman" w:cs="Times New Roman"/>
+          <w:sz w:val="24"/>
+          <w:szCs w:val="24"/>
+          <w:lang w:eastAsia="ru-RU"/>
+        </w:rPr>
+        <w:t xml:space="preserve"> </w:t>
+      </w:r>
+      <w:proofErr w:type="spellStart"/>
+      <w:r>
+        <w:rPr>
+          <w:rFonts w:ascii="Courier New" w:eastAsia="Times New Roman" w:hAnsi="Courier New" w:cs="Courier New"/>
+          <w:sz w:val="20"/>
+          <w:szCs w:val="20"/>
+          <w:lang w:eastAsia="ru-RU"/>
+        </w:rPr>
+        <w:t>frontend</w:t>
+      </w:r>
+      <w:proofErr w:type="spellEnd"/>
+    </w:p>
+    <w:p>
+      <w:pPr>
+        <w:numPr>
+          <w:ilvl w:val="0"/>
+          <w:numId w:val="9"/>
+        </w:numPr>
+        <w:spacing w:before="100" w:beforeAutospacing="1" w:after="100" w:afterAutospacing="1" w:line="240" w:lineRule="auto"/>
+        <w:rPr>
+          <w:rFonts w:ascii="Times New Roman" w:eastAsia="Times New Roman" w:hAnsi="Times New Roman" w:cs="Times New Roman"/>
+          <w:sz w:val="24"/>
+          <w:szCs w:val="24"/>
+          <w:lang w:eastAsia="ru-RU"/>
+        </w:rPr>
+      </w:pPr>
+      <w:r>
+        <w:rPr>
+          <w:rFonts w:ascii="Times New Roman" w:eastAsia="Times New Roman" w:hAnsi="Times New Roman" w:cs="Times New Roman"/>
+          <w:sz w:val="24"/>
+          <w:szCs w:val="24"/>
+          <w:lang w:eastAsia="ru-RU"/>
+        </w:rPr>
+        <w:t xml:space="preserve">Добавь </w:t>
+      </w:r>
+      <w:proofErr w:type="spellStart"/>
+      <w:r>
+        <w:rPr>
+          <w:rFonts w:ascii="Times New Roman" w:eastAsia="Times New Roman" w:hAnsi="Times New Roman" w:cs="Times New Roman"/>
+          <w:sz w:val="24"/>
+          <w:szCs w:val="24"/>
+          <w:lang w:eastAsia="ru-RU"/>
+        </w:rPr>
+        <w:t>Environment</w:t>
+      </w:r>
+      <w:proofErr w:type="spellEnd"/>
+      <w:r>
+        <w:rPr>
+          <w:rFonts w:ascii="Times New Roman" w:eastAsia="Times New Roman" w:hAnsi="Times New Roman" w:cs="Times New Roman"/>
+          <w:sz w:val="24"/>
+          <w:szCs w:val="24"/>
+          <w:lang w:eastAsia="ru-RU"/>
+        </w:rPr>
+        <w:t xml:space="preserve"> </w:t>
+      </w:r>
+      <w:proofErr w:type="spellStart"/>
+      <w:r>
+        <w:rPr>
+          <w:rFonts w:ascii="Times New Roman" w:eastAsia="Times New Roman" w:hAnsi="Times New Roman" w:cs="Times New Roman"/>
+          <w:sz w:val="24"/>
+          <w:szCs w:val="24"/>
+          <w:lang w:eastAsia="ru-RU"/>
+        </w:rPr>
+        <w:t>Variable</w:t>
+      </w:r>
+      <w:proofErr w:type="spellEnd"/>
+      <w:r>
+        <w:rPr>
+          <w:rFonts w:ascii="Times New Roman" w:eastAsia="Times New Roman" w:hAnsi="Times New Roman" w:cs="Times New Roman"/>
+          <w:sz w:val="24"/>
+          <w:szCs w:val="24"/>
+          <w:lang w:eastAsia="ru-RU"/>
+        </w:rPr>
+        <w:t>:</w:t>
+      </w:r>
+    </w:p>
+    <w:tbl>
+      <w:tblPr>
+        <w:tblW w:w="0" w:type="auto"/>
+        <w:tblCellSpacing w:w="15" w:type="dxa"/>
+        <w:tblInd w:w="720" w:type="dxa"/>
+        <w:tblCellMar>
+          <w:top w:w="15" w:type="dxa"/>
+          <w:left w:w="15" w:type="dxa"/>
+          <w:bottom w:w="15" w:type="dxa"/>
+          <w:right w:w="15" w:type="dxa"/>
+        </w:tblCellMar>
+        <w:tblLook w:val="04A0" w:firstRow="1" w:lastRow="0" w:firstColumn="1" w:lastColumn="0" w:noHBand="0" w:noVBand="1"/>
+      </w:tblPr>
+      <w:tblGrid>
+        <w:gridCol w:w="1396"/>
+        <w:gridCol w:w="7239"/>
+      </w:tblGrid>
+      <w:tr>
+        <w:trPr>
+          <w:tblHeader/>
+          <w:tblCellSpacing w:w="15" w:type="dxa"/>
+        </w:trPr>
+        <w:tc>
+          <w:tcPr>
+            <w:tcW w:w="0" w:type="auto"/>
+            <w:vAlign w:val="center"/>
+            <w:hideMark/>
+          </w:tcPr>
+          <w:p>
+            <w:pPr>
+              <w:spacing w:after="0" w:line="240" w:lineRule="auto"/>
+              <w:jc w:val="center"/>
+              <w:rPr>
+                <w:rFonts w:ascii="Times New Roman" w:eastAsia="Times New Roman" w:hAnsi="Times New Roman" w:cs="Times New Roman"/>
+                <w:b/>
+                <w:bCs/>
+                <w:sz w:val="24"/>
+                <w:szCs w:val="24"/>
+                <w:lang w:eastAsia="ru-RU"/>
+              </w:rPr>
+            </w:pPr>
+            <w:r>
+              <w:rPr>
+                <w:rFonts w:ascii="Times New Roman" w:eastAsia="Times New Roman" w:hAnsi="Times New Roman" w:cs="Times New Roman"/>
+                <w:b/>
+                <w:bCs/>
+                <w:sz w:val="24"/>
+                <w:szCs w:val="24"/>
+                <w:lang w:eastAsia="ru-RU"/>
+              </w:rPr>
+              <w:t>NAME</w:t>
+            </w:r>
+          </w:p>
+        </w:tc>
+        <w:tc>
+          <w:tcPr>
+            <w:tcW w:w="0" w:type="auto"/>
+            <w:vAlign w:val="center"/>
+            <w:hideMark/>
+          </w:tcPr>
+          <w:p>
+            <w:pPr>
+              <w:spacing w:after="0" w:line="240" w:lineRule="auto"/>
+              <w:jc w:val="center"/>
+              <w:rPr>
+                <w:rFonts w:ascii="Times New Roman" w:eastAsia="Times New Roman" w:hAnsi="Times New Roman" w:cs="Times New Roman"/>
+                <w:b/>
+                <w:bCs/>
+                <w:sz w:val="24"/>
+                <w:szCs w:val="24"/>
+                <w:lang w:eastAsia="ru-RU"/>
+              </w:rPr>
+            </w:pPr>
+            <w:r>
+              <w:rPr>
+                <w:rFonts w:ascii="Times New Roman" w:eastAsia="Times New Roman" w:hAnsi="Times New Roman" w:cs="Times New Roman"/>
+                <w:b/>
+                <w:bCs/>
+                <w:sz w:val="24"/>
+                <w:szCs w:val="24"/>
+                <w:lang w:eastAsia="ru-RU"/>
+              </w:rPr>
+              <w:t>VALUE</w:t>
+            </w:r>
+          </w:p>
+        </w:tc>
+      </w:tr>
+      <w:tr>
+        <w:trPr>
+          <w:tblCellSpacing w:w="15" w:type="dxa"/>
+        </w:trPr>
+        <w:tc>
+          <w:tcPr>
+            <w:tcW w:w="0" w:type="auto"/>
+            <w:vAlign w:val="center"/>
+            <w:hideMark/>
+          </w:tcPr>
+          <w:p>
+            <w:pPr>
+              <w:spacing w:after="0" w:line="240" w:lineRule="auto"/>
+              <w:rPr>
+                <w:rFonts w:ascii="Times New Roman" w:eastAsia="Times New Roman" w:hAnsi="Times New Roman" w:cs="Times New Roman"/>
+                <w:sz w:val="24"/>
+                <w:szCs w:val="24"/>
+                <w:lang w:eastAsia="ru-RU"/>
+              </w:rPr>
+            </w:pPr>
+            <w:r>
+              <w:rPr>
+                <w:rFonts w:ascii="Courier New" w:eastAsia="Times New Roman" w:hAnsi="Courier New" w:cs="Courier New"/>
+                <w:sz w:val="20"/>
+                <w:szCs w:val="20"/>
+                <w:lang w:eastAsia="ru-RU"/>
+              </w:rPr>
+              <w:t>BACKEND_URL</w:t>
+            </w:r>
+          </w:p>
+        </w:tc>
+        <w:tc>
+          <w:tcPr>
+            <w:tcW w:w="0" w:type="auto"/>
+            <w:vAlign w:val="center"/>
+            <w:hideMark/>
+          </w:tcPr>
+          <w:p>
+            <w:pPr>
+              <w:spacing w:after="0" w:line="240" w:lineRule="auto"/>
+              <w:rPr>
+                <w:rFonts w:ascii="Times New Roman" w:eastAsia="Times New Roman" w:hAnsi="Times New Roman" w:cs="Times New Roman"/>
+                <w:sz w:val="24"/>
+                <w:szCs w:val="24"/>
+                <w:lang w:eastAsia="ru-RU"/>
+              </w:rPr>
+            </w:pPr>
+            <w:r>
+              <w:rPr>
+                <w:rFonts w:ascii="Times New Roman" w:eastAsia="Times New Roman" w:hAnsi="Times New Roman" w:cs="Times New Roman"/>
+                <w:sz w:val="24"/>
+                <w:szCs w:val="24"/>
+                <w:lang w:eastAsia="ru-RU"/>
+              </w:rPr>
+              <w:t xml:space="preserve">URL твоего </w:t>
+            </w:r>
+            <w:proofErr w:type="spellStart"/>
+            <w:r>
+              <w:rPr>
+                <w:rFonts w:ascii="Times New Roman" w:eastAsia="Times New Roman" w:hAnsi="Times New Roman" w:cs="Times New Roman"/>
+                <w:sz w:val="24"/>
+                <w:szCs w:val="24"/>
+                <w:lang w:eastAsia="ru-RU"/>
+              </w:rPr>
+              <w:t>Railway</w:t>
+            </w:r>
+            <w:proofErr w:type="spellEnd"/>
+            <w:r>
+              <w:rPr>
+                <w:rFonts w:ascii="Times New Roman" w:eastAsia="Times New Roman" w:hAnsi="Times New Roman" w:cs="Times New Roman"/>
+                <w:sz w:val="24"/>
+                <w:szCs w:val="24"/>
+                <w:lang w:eastAsia="ru-RU"/>
+              </w:rPr>
+              <w:t xml:space="preserve"> </w:t>
+            </w:r>
+            <w:proofErr w:type="spellStart"/>
+            <w:r>
+              <w:rPr>
+                <w:rFonts w:ascii="Times New Roman" w:eastAsia="Times New Roman" w:hAnsi="Times New Roman" w:cs="Times New Roman"/>
+                <w:sz w:val="24"/>
+                <w:szCs w:val="24"/>
+                <w:lang w:eastAsia="ru-RU"/>
+              </w:rPr>
+              <w:t>backend</w:t>
+            </w:r>
+            <w:proofErr w:type="spellEnd"/>
+            <w:r>
+              <w:rPr>
+                <w:rFonts w:ascii="Times New Roman" w:eastAsia="Times New Roman" w:hAnsi="Times New Roman" w:cs="Times New Roman"/>
+                <w:sz w:val="24"/>
+                <w:szCs w:val="24"/>
+                <w:lang w:eastAsia="ru-RU"/>
+              </w:rPr>
+              <w:t xml:space="preserve">, например </w:t>
+            </w:r>
+            <w:r>
+              <w:rPr>
+                <w:rFonts w:ascii="Courier New" w:eastAsia="Times New Roman" w:hAnsi="Courier New" w:cs="Courier New"/>
+                <w:sz w:val="20"/>
+                <w:szCs w:val="20"/>
+                <w:lang w:eastAsia="ru-RU"/>
+              </w:rPr>
+              <w:t>https://storychain-backend.up.railway.app</w:t>
+            </w:r>
+          </w:p>
+        </w:tc>
+      </w:tr>
+    </w:tbl>
+    <w:p>
+      <w:pPr>
+        <w:numPr>
+          <w:ilvl w:val="0"/>
+          <w:numId w:val="9"/>
+        </w:numPr>
+        <w:spacing w:before="100" w:beforeAutospacing="1" w:after="100" w:afterAutospacing="1" w:line="240" w:lineRule="auto"/>
+        <w:rPr>
+          <w:rFonts w:ascii="Times New Roman" w:eastAsia="Times New Roman" w:hAnsi="Times New Roman" w:cs="Times New Roman"/>
+          <w:sz w:val="24"/>
+          <w:szCs w:val="24"/>
+          <w:lang w:eastAsia="ru-RU"/>
+        </w:rPr>
+      </w:pPr>
+      <w:r>
+        <w:rPr>
+          <w:rFonts w:ascii="Times New Roman" w:eastAsia="Times New Roman" w:hAnsi="Times New Roman" w:cs="Times New Roman"/>
+          <w:sz w:val="24"/>
+          <w:szCs w:val="24"/>
+          <w:lang w:eastAsia="ru-RU"/>
+        </w:rPr>
+        <w:t xml:space="preserve">Нажми </w:t>
+      </w:r>
+      <w:proofErr w:type="spellStart"/>
+      <w:r>
+        <w:rPr>
+          <w:rFonts w:ascii="Times New Roman" w:eastAsia="Times New Roman" w:hAnsi="Times New Roman" w:cs="Times New Roman"/>
+          <w:b/>
+          <w:bCs/>
+          <w:sz w:val="24"/>
+          <w:szCs w:val="24"/>
+          <w:lang w:eastAsia="ru-RU"/>
+        </w:rPr>
+        <w:t>Deploy</w:t>
+      </w:r>
+      <w:proofErr w:type="spellEnd"/>
+      <w:r>
+        <w:rPr>
+          <w:rFonts w:ascii="Times New Roman" w:eastAsia="Times New Roman" w:hAnsi="Times New Roman" w:cs="Times New Roman"/>
+          <w:sz w:val="24"/>
+          <w:szCs w:val="24"/>
+          <w:lang w:eastAsia="ru-RU"/>
+        </w:rPr>
+        <w:t xml:space="preserve"> </w:t>
+      </w:r>
+      <w:r>
+        <w:rPr>
+          <w:rFonts w:ascii="Segoe UI Symbol" w:eastAsia="Times New Roman" w:hAnsi="Segoe UI Symbol" w:cs="Segoe UI Symbol"/>
+          <w:sz w:val="24"/>
+          <w:szCs w:val="24"/>
+          <w:lang w:eastAsia="ru-RU"/>
+        </w:rPr>
+        <w:t>🎉</w:t>
+      </w:r>
+    </w:p>
+    <w:p>
+      <w:pPr>
+        <w:spacing w:before="100" w:beforeAutospacing="1" w:after="100" w:afterAutospacing="1" w:line="240" w:lineRule="auto"/>
+        <w:rPr>
+          <w:rFonts w:ascii="Times New Roman" w:eastAsia="Times New Roman" w:hAnsi="Times New Roman" w:cs="Times New Roman"/>
+          <w:sz w:val="24"/>
+          <w:szCs w:val="24"/>
+          <w:lang w:eastAsia="ru-RU"/>
+        </w:rPr>
+      </w:pPr>
+      <w:r>
+        <w:rPr>
+          <w:rFonts w:ascii="Times New Roman" w:eastAsia="Times New Roman" w:hAnsi="Times New Roman" w:cs="Times New Roman"/>
+          <w:sz w:val="24"/>
+          <w:szCs w:val="24"/>
+          <w:lang w:eastAsia="ru-RU"/>
+        </w:rPr>
+        <w:t>После этого получишь ссылку вроде:</w:t>
+      </w:r>
+    </w:p>
+    <w:p>
+      <w:pPr>
+        <w:tabs>
+          <w:tab w:val="left" w:pos="916"/>
+          <w:tab w:val="left" w:pos="1832"/>
+          <w:tab w:val="left" w:pos="2748"/>
+          <w:tab w:val="left" w:pos="3664"/>
+          <w:tab w:val="left" w:pos="4580"/>
+          <w:tab w:val="left" w:pos="5496"/>
+          <w:tab w:val="left" w:pos="6412"/>
+          <w:tab w:val="left" w:pos="7328"/>
+          <w:tab w:val="left" w:pos="8244"/>
+          <w:tab w:val="left" w:pos="9160"/>
+          <w:tab w:val="left" w:pos="10076"/>
+          <w:tab w:val="left" w:pos="10992"/>
+          <w:tab w:val="left" w:pos="11908"/>
+          <w:tab w:val="left" w:pos="12824"/>
+          <w:tab w:val="left" w:pos="13740"/>
+          <w:tab w:val="left" w:pos="14656"/>
+        </w:tabs>
+        <w:spacing w:after="0" w:line="240" w:lineRule="auto"/>
+        <w:rPr>
+          <w:rFonts w:ascii="Courier New" w:eastAsia="Times New Roman" w:hAnsi="Courier New" w:cs="Courier New"/>
+          <w:sz w:val="20"/>
+          <w:szCs w:val="20"/>
+          <w:lang w:eastAsia="ru-RU"/>
+        </w:rPr>
+      </w:pPr>
+      <w:r>
+        <w:rPr>
+          <w:rFonts w:ascii="Courier New" w:eastAsia="Times New Roman" w:hAnsi="Courier New" w:cs="Courier New"/>
+          <w:sz w:val="20"/>
+          <w:szCs w:val="20"/>
+          <w:lang w:eastAsia="ru-RU"/>
+        </w:rPr>
+        <w:t>https://storychain-frontend.vercel.app</w:t>
       </w:r>
     </w:p>
     <w:p>
@@ -1368,6 +3766,14 @@
       </w:pPr>
       <w:bookmarkStart w:id="0" w:name="_GoBack"/>
       <w:bookmarkEnd w:id="0"/>
+    </w:p>
+    <w:p>
+      <w:pPr>
+        <w:pStyle w:val="a3"/>
+        <w:rPr>
+          <w:lang w:val="en-US"/>
+        </w:rPr>
+      </w:pPr>
     </w:p>
     <w:p>
       <w:pPr>
@@ -1389,6 +3795,123 @@
 <file path=word/numbering.xml><?xml version="1.0" encoding="utf-8"?>
 <w:numbering xmlns:wpc="http://schemas.microsoft.com/office/word/2010/wordprocessingCanvas" xmlns:mc="http://schemas.openxmlformats.org/markup-compatibility/2006" xmlns:o="urn:schemas-microsoft-com:office:office" xmlns:r="http://schemas.openxmlformats.org/officeDocument/2006/relationships" xmlns:m="http://schemas.openxmlformats.org/officeDocument/2006/math" xmlns:v="urn:schemas-microsoft-com:vml" xmlns:wp14="http://schemas.microsoft.com/office/word/2010/wordprocessingDrawing" xmlns:wp="http://schemas.openxmlformats.org/drawingml/2006/wordprocessingDrawing" xmlns:w10="urn:schemas-microsoft-com:office:word" xmlns:w="http://schemas.openxmlformats.org/wordprocessingml/2006/main" xmlns:w14="http://schemas.microsoft.com/office/word/2010/wordml" xmlns:w15="http://schemas.microsoft.com/office/word/2012/wordml" xmlns:wpg="http://schemas.microsoft.com/office/word/2010/wordprocessingGroup" xmlns:wpi="http://schemas.microsoft.com/office/word/2010/wordprocessingInk" xmlns:wne="http://schemas.microsoft.com/office/word/2006/wordml" xmlns:wps="http://schemas.microsoft.com/office/word/2010/wordprocessingShape" mc:Ignorable="w14 w15 wp14">
   <w:abstractNum w:abstractNumId="0">
+    <w:nsid w:val="17491037"/>
+    <w:multiLevelType w:val="multilevel"/>
+    <w:tmpl w:val="688A1756"/>
+    <w:lvl w:ilvl="0">
+      <w:start w:val="1"/>
+      <w:numFmt w:val="decimal"/>
+      <w:lvlText w:val="%1."/>
+      <w:lvlJc w:val="left"/>
+      <w:pPr>
+        <w:tabs>
+          <w:tab w:val="num" w:pos="720"/>
+        </w:tabs>
+        <w:ind w:left="720" w:hanging="360"/>
+      </w:pPr>
+    </w:lvl>
+    <w:lvl w:ilvl="1">
+      <w:start w:val="1"/>
+      <w:numFmt w:val="bullet"/>
+      <w:lvlText w:val="o"/>
+      <w:lvlJc w:val="left"/>
+      <w:pPr>
+        <w:tabs>
+          <w:tab w:val="num" w:pos="1440"/>
+        </w:tabs>
+        <w:ind w:left="1440" w:hanging="360"/>
+      </w:pPr>
+      <w:rPr>
+        <w:rFonts w:ascii="Courier New" w:hAnsi="Courier New" w:hint="default"/>
+        <w:sz w:val="20"/>
+      </w:rPr>
+    </w:lvl>
+    <w:lvl w:ilvl="2" w:tentative="1">
+      <w:start w:val="1"/>
+      <w:numFmt w:val="decimal"/>
+      <w:lvlText w:val="%3."/>
+      <w:lvlJc w:val="left"/>
+      <w:pPr>
+        <w:tabs>
+          <w:tab w:val="num" w:pos="2160"/>
+        </w:tabs>
+        <w:ind w:left="2160" w:hanging="360"/>
+      </w:pPr>
+    </w:lvl>
+    <w:lvl w:ilvl="3" w:tentative="1">
+      <w:start w:val="1"/>
+      <w:numFmt w:val="decimal"/>
+      <w:lvlText w:val="%4."/>
+      <w:lvlJc w:val="left"/>
+      <w:pPr>
+        <w:tabs>
+          <w:tab w:val="num" w:pos="2880"/>
+        </w:tabs>
+        <w:ind w:left="2880" w:hanging="360"/>
+      </w:pPr>
+    </w:lvl>
+    <w:lvl w:ilvl="4" w:tentative="1">
+      <w:start w:val="1"/>
+      <w:numFmt w:val="decimal"/>
+      <w:lvlText w:val="%5."/>
+      <w:lvlJc w:val="left"/>
+      <w:pPr>
+        <w:tabs>
+          <w:tab w:val="num" w:pos="3600"/>
+        </w:tabs>
+        <w:ind w:left="3600" w:hanging="360"/>
+      </w:pPr>
+    </w:lvl>
+    <w:lvl w:ilvl="5" w:tentative="1">
+      <w:start w:val="1"/>
+      <w:numFmt w:val="decimal"/>
+      <w:lvlText w:val="%6."/>
+      <w:lvlJc w:val="left"/>
+      <w:pPr>
+        <w:tabs>
+          <w:tab w:val="num" w:pos="4320"/>
+        </w:tabs>
+        <w:ind w:left="4320" w:hanging="360"/>
+      </w:pPr>
+    </w:lvl>
+    <w:lvl w:ilvl="6" w:tentative="1">
+      <w:start w:val="1"/>
+      <w:numFmt w:val="decimal"/>
+      <w:lvlText w:val="%7."/>
+      <w:lvlJc w:val="left"/>
+      <w:pPr>
+        <w:tabs>
+          <w:tab w:val="num" w:pos="5040"/>
+        </w:tabs>
+        <w:ind w:left="5040" w:hanging="360"/>
+      </w:pPr>
+    </w:lvl>
+    <w:lvl w:ilvl="7" w:tentative="1">
+      <w:start w:val="1"/>
+      <w:numFmt w:val="decimal"/>
+      <w:lvlText w:val="%8."/>
+      <w:lvlJc w:val="left"/>
+      <w:pPr>
+        <w:tabs>
+          <w:tab w:val="num" w:pos="5760"/>
+        </w:tabs>
+        <w:ind w:left="5760" w:hanging="360"/>
+      </w:pPr>
+    </w:lvl>
+    <w:lvl w:ilvl="8" w:tentative="1">
+      <w:start w:val="1"/>
+      <w:numFmt w:val="decimal"/>
+      <w:lvlText w:val="%9."/>
+      <w:lvlJc w:val="left"/>
+      <w:pPr>
+        <w:tabs>
+          <w:tab w:val="num" w:pos="6480"/>
+        </w:tabs>
+        <w:ind w:left="6480" w:hanging="360"/>
+      </w:pPr>
+    </w:lvl>
+  </w:abstractNum>
+  <w:abstractNum w:abstractNumId="1">
     <w:nsid w:val="20DE22F4"/>
     <w:multiLevelType w:val="multilevel"/>
     <w:tmpl w:val="22A20586"/>
@@ -1537,7 +4060,156 @@
       </w:rPr>
     </w:lvl>
   </w:abstractNum>
-  <w:abstractNum w:abstractNumId="1">
+  <w:abstractNum w:abstractNumId="2">
+    <w:nsid w:val="286D08F1"/>
+    <w:multiLevelType w:val="multilevel"/>
+    <w:tmpl w:val="4AAAD6C8"/>
+    <w:lvl w:ilvl="0">
+      <w:start w:val="1"/>
+      <w:numFmt w:val="bullet"/>
+      <w:lvlText w:val=""/>
+      <w:lvlJc w:val="left"/>
+      <w:pPr>
+        <w:tabs>
+          <w:tab w:val="num" w:pos="720"/>
+        </w:tabs>
+        <w:ind w:left="720" w:hanging="360"/>
+      </w:pPr>
+      <w:rPr>
+        <w:rFonts w:ascii="Symbol" w:hAnsi="Symbol" w:hint="default"/>
+        <w:sz w:val="20"/>
+      </w:rPr>
+    </w:lvl>
+    <w:lvl w:ilvl="1" w:tentative="1">
+      <w:start w:val="1"/>
+      <w:numFmt w:val="bullet"/>
+      <w:lvlText w:val="o"/>
+      <w:lvlJc w:val="left"/>
+      <w:pPr>
+        <w:tabs>
+          <w:tab w:val="num" w:pos="1440"/>
+        </w:tabs>
+        <w:ind w:left="1440" w:hanging="360"/>
+      </w:pPr>
+      <w:rPr>
+        <w:rFonts w:ascii="Courier New" w:hAnsi="Courier New" w:hint="default"/>
+        <w:sz w:val="20"/>
+      </w:rPr>
+    </w:lvl>
+    <w:lvl w:ilvl="2" w:tentative="1">
+      <w:start w:val="1"/>
+      <w:numFmt w:val="bullet"/>
+      <w:lvlText w:val=""/>
+      <w:lvlJc w:val="left"/>
+      <w:pPr>
+        <w:tabs>
+          <w:tab w:val="num" w:pos="2160"/>
+        </w:tabs>
+        <w:ind w:left="2160" w:hanging="360"/>
+      </w:pPr>
+      <w:rPr>
+        <w:rFonts w:ascii="Wingdings" w:hAnsi="Wingdings" w:hint="default"/>
+        <w:sz w:val="20"/>
+      </w:rPr>
+    </w:lvl>
+    <w:lvl w:ilvl="3" w:tentative="1">
+      <w:start w:val="1"/>
+      <w:numFmt w:val="bullet"/>
+      <w:lvlText w:val=""/>
+      <w:lvlJc w:val="left"/>
+      <w:pPr>
+        <w:tabs>
+          <w:tab w:val="num" w:pos="2880"/>
+        </w:tabs>
+        <w:ind w:left="2880" w:hanging="360"/>
+      </w:pPr>
+      <w:rPr>
+        <w:rFonts w:ascii="Wingdings" w:hAnsi="Wingdings" w:hint="default"/>
+        <w:sz w:val="20"/>
+      </w:rPr>
+    </w:lvl>
+    <w:lvl w:ilvl="4" w:tentative="1">
+      <w:start w:val="1"/>
+      <w:numFmt w:val="bullet"/>
+      <w:lvlText w:val=""/>
+      <w:lvlJc w:val="left"/>
+      <w:pPr>
+        <w:tabs>
+          <w:tab w:val="num" w:pos="3600"/>
+        </w:tabs>
+        <w:ind w:left="3600" w:hanging="360"/>
+      </w:pPr>
+      <w:rPr>
+        <w:rFonts w:ascii="Wingdings" w:hAnsi="Wingdings" w:hint="default"/>
+        <w:sz w:val="20"/>
+      </w:rPr>
+    </w:lvl>
+    <w:lvl w:ilvl="5" w:tentative="1">
+      <w:start w:val="1"/>
+      <w:numFmt w:val="bullet"/>
+      <w:lvlText w:val=""/>
+      <w:lvlJc w:val="left"/>
+      <w:pPr>
+        <w:tabs>
+          <w:tab w:val="num" w:pos="4320"/>
+        </w:tabs>
+        <w:ind w:left="4320" w:hanging="360"/>
+      </w:pPr>
+      <w:rPr>
+        <w:rFonts w:ascii="Wingdings" w:hAnsi="Wingdings" w:hint="default"/>
+        <w:sz w:val="20"/>
+      </w:rPr>
+    </w:lvl>
+    <w:lvl w:ilvl="6" w:tentative="1">
+      <w:start w:val="1"/>
+      <w:numFmt w:val="bullet"/>
+      <w:lvlText w:val=""/>
+      <w:lvlJc w:val="left"/>
+      <w:pPr>
+        <w:tabs>
+          <w:tab w:val="num" w:pos="5040"/>
+        </w:tabs>
+        <w:ind w:left="5040" w:hanging="360"/>
+      </w:pPr>
+      <w:rPr>
+        <w:rFonts w:ascii="Wingdings" w:hAnsi="Wingdings" w:hint="default"/>
+        <w:sz w:val="20"/>
+      </w:rPr>
+    </w:lvl>
+    <w:lvl w:ilvl="7" w:tentative="1">
+      <w:start w:val="1"/>
+      <w:numFmt w:val="bullet"/>
+      <w:lvlText w:val=""/>
+      <w:lvlJc w:val="left"/>
+      <w:pPr>
+        <w:tabs>
+          <w:tab w:val="num" w:pos="5760"/>
+        </w:tabs>
+        <w:ind w:left="5760" w:hanging="360"/>
+      </w:pPr>
+      <w:rPr>
+        <w:rFonts w:ascii="Wingdings" w:hAnsi="Wingdings" w:hint="default"/>
+        <w:sz w:val="20"/>
+      </w:rPr>
+    </w:lvl>
+    <w:lvl w:ilvl="8" w:tentative="1">
+      <w:start w:val="1"/>
+      <w:numFmt w:val="bullet"/>
+      <w:lvlText w:val=""/>
+      <w:lvlJc w:val="left"/>
+      <w:pPr>
+        <w:tabs>
+          <w:tab w:val="num" w:pos="6480"/>
+        </w:tabs>
+        <w:ind w:left="6480" w:hanging="360"/>
+      </w:pPr>
+      <w:rPr>
+        <w:rFonts w:ascii="Wingdings" w:hAnsi="Wingdings" w:hint="default"/>
+        <w:sz w:val="20"/>
+      </w:rPr>
+    </w:lvl>
+  </w:abstractNum>
+  <w:abstractNum w:abstractNumId="3">
     <w:nsid w:val="2AC756DA"/>
     <w:multiLevelType w:val="multilevel"/>
     <w:tmpl w:val="833AE5BC"/>
@@ -1686,7 +4358,7 @@
       </w:rPr>
     </w:lvl>
   </w:abstractNum>
-  <w:abstractNum w:abstractNumId="2">
+  <w:abstractNum w:abstractNumId="4">
     <w:nsid w:val="30777377"/>
     <w:multiLevelType w:val="multilevel"/>
     <w:tmpl w:val="E2429F42"/>
@@ -1835,7 +4507,120 @@
       </w:rPr>
     </w:lvl>
   </w:abstractNum>
-  <w:abstractNum w:abstractNumId="3">
+  <w:abstractNum w:abstractNumId="5">
+    <w:nsid w:val="34FB2D23"/>
+    <w:multiLevelType w:val="multilevel"/>
+    <w:tmpl w:val="8FDA366C"/>
+    <w:lvl w:ilvl="0">
+      <w:start w:val="1"/>
+      <w:numFmt w:val="decimal"/>
+      <w:lvlText w:val="%1."/>
+      <w:lvlJc w:val="left"/>
+      <w:pPr>
+        <w:tabs>
+          <w:tab w:val="num" w:pos="720"/>
+        </w:tabs>
+        <w:ind w:left="720" w:hanging="360"/>
+      </w:pPr>
+    </w:lvl>
+    <w:lvl w:ilvl="1" w:tentative="1">
+      <w:start w:val="1"/>
+      <w:numFmt w:val="decimal"/>
+      <w:lvlText w:val="%2."/>
+      <w:lvlJc w:val="left"/>
+      <w:pPr>
+        <w:tabs>
+          <w:tab w:val="num" w:pos="1440"/>
+        </w:tabs>
+        <w:ind w:left="1440" w:hanging="360"/>
+      </w:pPr>
+    </w:lvl>
+    <w:lvl w:ilvl="2" w:tentative="1">
+      <w:start w:val="1"/>
+      <w:numFmt w:val="decimal"/>
+      <w:lvlText w:val="%3."/>
+      <w:lvlJc w:val="left"/>
+      <w:pPr>
+        <w:tabs>
+          <w:tab w:val="num" w:pos="2160"/>
+        </w:tabs>
+        <w:ind w:left="2160" w:hanging="360"/>
+      </w:pPr>
+    </w:lvl>
+    <w:lvl w:ilvl="3" w:tentative="1">
+      <w:start w:val="1"/>
+      <w:numFmt w:val="decimal"/>
+      <w:lvlText w:val="%4."/>
+      <w:lvlJc w:val="left"/>
+      <w:pPr>
+        <w:tabs>
+          <w:tab w:val="num" w:pos="2880"/>
+        </w:tabs>
+        <w:ind w:left="2880" w:hanging="360"/>
+      </w:pPr>
+    </w:lvl>
+    <w:lvl w:ilvl="4" w:tentative="1">
+      <w:start w:val="1"/>
+      <w:numFmt w:val="decimal"/>
+      <w:lvlText w:val="%5."/>
+      <w:lvlJc w:val="left"/>
+      <w:pPr>
+        <w:tabs>
+          <w:tab w:val="num" w:pos="3600"/>
+        </w:tabs>
+        <w:ind w:left="3600" w:hanging="360"/>
+      </w:pPr>
+    </w:lvl>
+    <w:lvl w:ilvl="5" w:tentative="1">
+      <w:start w:val="1"/>
+      <w:numFmt w:val="decimal"/>
+      <w:lvlText w:val="%6."/>
+      <w:lvlJc w:val="left"/>
+      <w:pPr>
+        <w:tabs>
+          <w:tab w:val="num" w:pos="4320"/>
+        </w:tabs>
+        <w:ind w:left="4320" w:hanging="360"/>
+      </w:pPr>
+    </w:lvl>
+    <w:lvl w:ilvl="6" w:tentative="1">
+      <w:start w:val="1"/>
+      <w:numFmt w:val="decimal"/>
+      <w:lvlText w:val="%7."/>
+      <w:lvlJc w:val="left"/>
+      <w:pPr>
+        <w:tabs>
+          <w:tab w:val="num" w:pos="5040"/>
+        </w:tabs>
+        <w:ind w:left="5040" w:hanging="360"/>
+      </w:pPr>
+    </w:lvl>
+    <w:lvl w:ilvl="7" w:tentative="1">
+      <w:start w:val="1"/>
+      <w:numFmt w:val="decimal"/>
+      <w:lvlText w:val="%8."/>
+      <w:lvlJc w:val="left"/>
+      <w:pPr>
+        <w:tabs>
+          <w:tab w:val="num" w:pos="5760"/>
+        </w:tabs>
+        <w:ind w:left="5760" w:hanging="360"/>
+      </w:pPr>
+    </w:lvl>
+    <w:lvl w:ilvl="8" w:tentative="1">
+      <w:start w:val="1"/>
+      <w:numFmt w:val="decimal"/>
+      <w:lvlText w:val="%9."/>
+      <w:lvlJc w:val="left"/>
+      <w:pPr>
+        <w:tabs>
+          <w:tab w:val="num" w:pos="6480"/>
+        </w:tabs>
+        <w:ind w:left="6480" w:hanging="360"/>
+      </w:pPr>
+    </w:lvl>
+  </w:abstractNum>
+  <w:abstractNum w:abstractNumId="6">
     <w:nsid w:val="79D54549"/>
     <w:multiLevelType w:val="multilevel"/>
     <w:tmpl w:val="90826B2A"/>
@@ -1985,13 +4770,13 @@
     </w:lvl>
   </w:abstractNum>
   <w:num w:numId="1">
-    <w:abstractNumId w:val="2"/>
+    <w:abstractNumId w:val="4"/>
   </w:num>
   <w:num w:numId="2">
-    <w:abstractNumId w:val="0"/>
+    <w:abstractNumId w:val="1"/>
   </w:num>
   <w:num w:numId="3">
-    <w:abstractNumId w:val="0"/>
+    <w:abstractNumId w:val="1"/>
     <w:lvlOverride w:ilvl="1">
       <w:lvl w:ilvl="1">
         <w:numFmt w:val="decimal"/>
@@ -2001,7 +4786,7 @@
     </w:lvlOverride>
   </w:num>
   <w:num w:numId="4">
-    <w:abstractNumId w:val="0"/>
+    <w:abstractNumId w:val="1"/>
     <w:lvlOverride w:ilvl="1">
       <w:lvl w:ilvl="1">
         <w:numFmt w:val="bullet"/>
@@ -2021,10 +4806,19 @@
     </w:lvlOverride>
   </w:num>
   <w:num w:numId="5">
-    <w:abstractNumId w:val="1"/>
+    <w:abstractNumId w:val="3"/>
   </w:num>
   <w:num w:numId="6">
-    <w:abstractNumId w:val="3"/>
+    <w:abstractNumId w:val="6"/>
+  </w:num>
+  <w:num w:numId="7">
+    <w:abstractNumId w:val="2"/>
+  </w:num>
+  <w:num w:numId="8">
+    <w:abstractNumId w:val="5"/>
+  </w:num>
+  <w:num w:numId="9">
+    <w:abstractNumId w:val="0"/>
   </w:num>
 </w:numbering>
 </file>
@@ -2423,6 +5217,66 @@
     <w:name w:val="Normal"/>
     <w:qFormat/>
   </w:style>
+  <w:style w:type="paragraph" w:styleId="2">
+    <w:name w:val="heading 2"/>
+    <w:basedOn w:val="a"/>
+    <w:link w:val="20"/>
+    <w:uiPriority w:val="9"/>
+    <w:qFormat/>
+    <w:rsid w:val="00EF5152"/>
+    <w:pPr>
+      <w:spacing w:before="100" w:beforeAutospacing="1" w:after="100" w:afterAutospacing="1" w:line="240" w:lineRule="auto"/>
+      <w:outlineLvl w:val="1"/>
+    </w:pPr>
+    <w:rPr>
+      <w:rFonts w:ascii="Times New Roman" w:eastAsia="Times New Roman" w:hAnsi="Times New Roman" w:cs="Times New Roman"/>
+      <w:b/>
+      <w:bCs/>
+      <w:sz w:val="36"/>
+      <w:szCs w:val="36"/>
+      <w:lang w:eastAsia="ru-RU"/>
+    </w:rPr>
+  </w:style>
+  <w:style w:type="paragraph" w:styleId="3">
+    <w:name w:val="heading 3"/>
+    <w:basedOn w:val="a"/>
+    <w:link w:val="30"/>
+    <w:uiPriority w:val="9"/>
+    <w:qFormat/>
+    <w:rsid w:val="00EF5152"/>
+    <w:pPr>
+      <w:spacing w:before="100" w:beforeAutospacing="1" w:after="100" w:afterAutospacing="1" w:line="240" w:lineRule="auto"/>
+      <w:outlineLvl w:val="2"/>
+    </w:pPr>
+    <w:rPr>
+      <w:rFonts w:ascii="Times New Roman" w:eastAsia="Times New Roman" w:hAnsi="Times New Roman" w:cs="Times New Roman"/>
+      <w:b/>
+      <w:bCs/>
+      <w:sz w:val="27"/>
+      <w:szCs w:val="27"/>
+      <w:lang w:eastAsia="ru-RU"/>
+    </w:rPr>
+  </w:style>
+  <w:style w:type="paragraph" w:styleId="4">
+    <w:name w:val="heading 4"/>
+    <w:basedOn w:val="a"/>
+    <w:link w:val="40"/>
+    <w:uiPriority w:val="9"/>
+    <w:qFormat/>
+    <w:rsid w:val="00EF5152"/>
+    <w:pPr>
+      <w:spacing w:before="100" w:beforeAutospacing="1" w:after="100" w:afterAutospacing="1" w:line="240" w:lineRule="auto"/>
+      <w:outlineLvl w:val="3"/>
+    </w:pPr>
+    <w:rPr>
+      <w:rFonts w:ascii="Times New Roman" w:eastAsia="Times New Roman" w:hAnsi="Times New Roman" w:cs="Times New Roman"/>
+      <w:b/>
+      <w:bCs/>
+      <w:sz w:val="24"/>
+      <w:szCs w:val="24"/>
+      <w:lang w:eastAsia="ru-RU"/>
+    </w:rPr>
+  </w:style>
   <w:style w:type="character" w:default="1" w:styleId="a0">
     <w:name w:val="Default Paragraph Font"/>
     <w:uiPriority w:val="1"/>
@@ -2489,6 +5343,117 @@
       <w:rFonts w:ascii="Courier New" w:eastAsia="Times New Roman" w:hAnsi="Courier New" w:cs="Courier New"/>
       <w:sz w:val="20"/>
       <w:szCs w:val="20"/>
+    </w:rPr>
+  </w:style>
+  <w:style w:type="character" w:customStyle="1" w:styleId="20">
+    <w:name w:val="Заголовок 2 Знак"/>
+    <w:basedOn w:val="a0"/>
+    <w:link w:val="2"/>
+    <w:uiPriority w:val="9"/>
+    <w:rsid w:val="00EF5152"/>
+    <w:rPr>
+      <w:rFonts w:ascii="Times New Roman" w:eastAsia="Times New Roman" w:hAnsi="Times New Roman" w:cs="Times New Roman"/>
+      <w:b/>
+      <w:bCs/>
+      <w:sz w:val="36"/>
+      <w:szCs w:val="36"/>
+      <w:lang w:eastAsia="ru-RU"/>
+    </w:rPr>
+  </w:style>
+  <w:style w:type="character" w:customStyle="1" w:styleId="30">
+    <w:name w:val="Заголовок 3 Знак"/>
+    <w:basedOn w:val="a0"/>
+    <w:link w:val="3"/>
+    <w:uiPriority w:val="9"/>
+    <w:rsid w:val="00EF5152"/>
+    <w:rPr>
+      <w:rFonts w:ascii="Times New Roman" w:eastAsia="Times New Roman" w:hAnsi="Times New Roman" w:cs="Times New Roman"/>
+      <w:b/>
+      <w:bCs/>
+      <w:sz w:val="27"/>
+      <w:szCs w:val="27"/>
+      <w:lang w:eastAsia="ru-RU"/>
+    </w:rPr>
+  </w:style>
+  <w:style w:type="character" w:customStyle="1" w:styleId="40">
+    <w:name w:val="Заголовок 4 Знак"/>
+    <w:basedOn w:val="a0"/>
+    <w:link w:val="4"/>
+    <w:uiPriority w:val="9"/>
+    <w:rsid w:val="00EF5152"/>
+    <w:rPr>
+      <w:rFonts w:ascii="Times New Roman" w:eastAsia="Times New Roman" w:hAnsi="Times New Roman" w:cs="Times New Roman"/>
+      <w:b/>
+      <w:bCs/>
+      <w:sz w:val="24"/>
+      <w:szCs w:val="24"/>
+      <w:lang w:eastAsia="ru-RU"/>
+    </w:rPr>
+  </w:style>
+  <w:style w:type="paragraph" w:styleId="HTML0">
+    <w:name w:val="HTML Preformatted"/>
+    <w:basedOn w:val="a"/>
+    <w:link w:val="HTML1"/>
+    <w:uiPriority w:val="99"/>
+    <w:semiHidden/>
+    <w:unhideWhenUsed/>
+    <w:rsid w:val="00EF5152"/>
+    <w:pPr>
+      <w:tabs>
+        <w:tab w:val="left" w:pos="916"/>
+        <w:tab w:val="left" w:pos="1832"/>
+        <w:tab w:val="left" w:pos="2748"/>
+        <w:tab w:val="left" w:pos="3664"/>
+        <w:tab w:val="left" w:pos="4580"/>
+        <w:tab w:val="left" w:pos="5496"/>
+        <w:tab w:val="left" w:pos="6412"/>
+        <w:tab w:val="left" w:pos="7328"/>
+        <w:tab w:val="left" w:pos="8244"/>
+        <w:tab w:val="left" w:pos="9160"/>
+        <w:tab w:val="left" w:pos="10076"/>
+        <w:tab w:val="left" w:pos="10992"/>
+        <w:tab w:val="left" w:pos="11908"/>
+        <w:tab w:val="left" w:pos="12824"/>
+        <w:tab w:val="left" w:pos="13740"/>
+        <w:tab w:val="left" w:pos="14656"/>
+      </w:tabs>
+      <w:spacing w:after="0" w:line="240" w:lineRule="auto"/>
+    </w:pPr>
+    <w:rPr>
+      <w:rFonts w:ascii="Courier New" w:eastAsia="Times New Roman" w:hAnsi="Courier New" w:cs="Courier New"/>
+      <w:sz w:val="20"/>
+      <w:szCs w:val="20"/>
+      <w:lang w:eastAsia="ru-RU"/>
+    </w:rPr>
+  </w:style>
+  <w:style w:type="character" w:customStyle="1" w:styleId="HTML1">
+    <w:name w:val="Стандартный HTML Знак"/>
+    <w:basedOn w:val="a0"/>
+    <w:link w:val="HTML0"/>
+    <w:uiPriority w:val="99"/>
+    <w:semiHidden/>
+    <w:rsid w:val="00EF5152"/>
+    <w:rPr>
+      <w:rFonts w:ascii="Courier New" w:eastAsia="Times New Roman" w:hAnsi="Courier New" w:cs="Courier New"/>
+      <w:sz w:val="20"/>
+      <w:szCs w:val="20"/>
+      <w:lang w:eastAsia="ru-RU"/>
+    </w:rPr>
+  </w:style>
+  <w:style w:type="character" w:customStyle="1" w:styleId="hljs-comment">
+    <w:name w:val="hljs-comment"/>
+    <w:basedOn w:val="a0"/>
+    <w:rsid w:val="00EF5152"/>
+  </w:style>
+  <w:style w:type="character" w:styleId="a5">
+    <w:name w:val="Emphasis"/>
+    <w:basedOn w:val="a0"/>
+    <w:uiPriority w:val="20"/>
+    <w:qFormat/>
+    <w:rsid w:val="00EF5152"/>
+    <w:rPr>
+      <w:i/>
+      <w:iCs/>
     </w:rPr>
   </w:style>
 </w:styles>

</xml_diff>